<commit_message>
upload pe answer - uc desc
</commit_message>
<xml_diff>
--- a/pe-sample/Use Case Description_Answer.docx
+++ b/pe-sample/Use Case Description_Answer.docx
@@ -69,20 +69,7 @@
           <w:sz w:val="26"/>
           <w:szCs w:val="26"/>
         </w:rPr>
-        <w:t>Descrip</w:t>
-      </w:r>
-      <w:bookmarkStart w:id="0" w:name="_GoBack"/>
-      <w:bookmarkEnd w:id="0"/>
-      <w:r>
-        <w:rPr>
-          <w:rFonts w:asciiTheme="minorHAnsi" w:hAnsiTheme="minorHAnsi" w:cs="Calibri"/>
-          <w:b/>
-          <w:bCs/>
-          <w:color w:val="C00000"/>
-          <w:sz w:val="26"/>
-          <w:szCs w:val="26"/>
-        </w:rPr>
-        <w:t>tion</w:t>
+        <w:t>Description</w:t>
       </w:r>
       <w:r>
         <w:rPr>
@@ -281,10 +268,17 @@
               <w:ind w:left="0"/>
               <w:rPr>
                 <w:rFonts w:asciiTheme="minorHAnsi" w:hAnsiTheme="minorHAnsi"/>
-                <w:b/>
-                <w:szCs w:val="20"/>
-              </w:rPr>
-            </w:pPr>
+                <w:szCs w:val="20"/>
+              </w:rPr>
+            </w:pPr>
+            <w:r>
+              <w:rPr>
+                <w:rFonts w:asciiTheme="minorHAnsi" w:hAnsiTheme="minorHAnsi"/>
+                <w:color w:val="2E74B5" w:themeColor="accent1" w:themeShade="BF"/>
+                <w:szCs w:val="20"/>
+              </w:rPr>
+              <w:t>SALES.MGT.01 – Create an order</w:t>
+            </w:r>
           </w:p>
         </w:tc>
       </w:tr>
@@ -331,6 +325,42 @@
                 <w:szCs w:val="20"/>
               </w:rPr>
             </w:pPr>
+            <w:proofErr w:type="spellStart"/>
+            <w:r>
+              <w:rPr>
+                <w:rFonts w:asciiTheme="minorHAnsi" w:hAnsiTheme="minorHAnsi"/>
+                <w:color w:val="2E74B5" w:themeColor="accent1" w:themeShade="BF"/>
+                <w:szCs w:val="20"/>
+              </w:rPr>
+              <w:t>Hoàng</w:t>
+            </w:r>
+            <w:proofErr w:type="spellEnd"/>
+            <w:r>
+              <w:rPr>
+                <w:rFonts w:asciiTheme="minorHAnsi" w:hAnsiTheme="minorHAnsi"/>
+                <w:color w:val="2E74B5" w:themeColor="accent1" w:themeShade="BF"/>
+                <w:szCs w:val="20"/>
+              </w:rPr>
+              <w:t xml:space="preserve"> </w:t>
+            </w:r>
+            <w:proofErr w:type="spellStart"/>
+            <w:r>
+              <w:rPr>
+                <w:rFonts w:asciiTheme="minorHAnsi" w:hAnsiTheme="minorHAnsi"/>
+                <w:color w:val="2E74B5" w:themeColor="accent1" w:themeShade="BF"/>
+                <w:szCs w:val="20"/>
+              </w:rPr>
+              <w:t>Ngọc</w:t>
+            </w:r>
+            <w:proofErr w:type="spellEnd"/>
+            <w:r>
+              <w:rPr>
+                <w:rFonts w:asciiTheme="minorHAnsi" w:hAnsiTheme="minorHAnsi"/>
+                <w:color w:val="2E74B5" w:themeColor="accent1" w:themeShade="BF"/>
+                <w:szCs w:val="20"/>
+              </w:rPr>
+              <w:t xml:space="preserve"> Trinh</w:t>
+            </w:r>
           </w:p>
         </w:tc>
         <w:tc>
@@ -372,6 +402,14 @@
                 <w:szCs w:val="20"/>
               </w:rPr>
             </w:pPr>
+            <w:r>
+              <w:rPr>
+                <w:rFonts w:asciiTheme="minorHAnsi" w:hAnsiTheme="minorHAnsi"/>
+                <w:color w:val="2E74B5" w:themeColor="accent1" w:themeShade="BF"/>
+                <w:szCs w:val="20"/>
+              </w:rPr>
+              <w:t>Jul-23, 2023</w:t>
+            </w:r>
           </w:p>
         </w:tc>
       </w:tr>
@@ -419,6 +457,14 @@
                 <w:szCs w:val="20"/>
               </w:rPr>
             </w:pPr>
+            <w:r>
+              <w:rPr>
+                <w:rFonts w:asciiTheme="minorHAnsi" w:hAnsiTheme="minorHAnsi"/>
+                <w:color w:val="2E74B5" w:themeColor="accent1" w:themeShade="BF"/>
+                <w:szCs w:val="20"/>
+              </w:rPr>
+              <w:t>Cashier</w:t>
+            </w:r>
           </w:p>
         </w:tc>
         <w:tc>
@@ -508,6 +554,14 @@
                 <w:szCs w:val="20"/>
               </w:rPr>
             </w:pPr>
+            <w:r>
+              <w:rPr>
+                <w:rFonts w:asciiTheme="minorHAnsi" w:hAnsiTheme="minorHAnsi"/>
+                <w:color w:val="2E74B5" w:themeColor="accent1" w:themeShade="BF"/>
+                <w:szCs w:val="20"/>
+              </w:rPr>
+              <w:t>A cashier indicates that he/she wants to create an order upon receiving a customer’s request to make a purchase</w:t>
+            </w:r>
           </w:p>
         </w:tc>
       </w:tr>
@@ -552,10 +606,26 @@
               <w:ind w:left="0"/>
               <w:rPr>
                 <w:rFonts w:asciiTheme="minorHAnsi" w:hAnsiTheme="minorHAnsi"/>
-                <w:b/>
-                <w:szCs w:val="20"/>
-              </w:rPr>
-            </w:pPr>
+                <w:color w:val="2E74B5" w:themeColor="accent1" w:themeShade="BF"/>
+                <w:szCs w:val="20"/>
+              </w:rPr>
+            </w:pPr>
+            <w:r>
+              <w:rPr>
+                <w:rFonts w:asciiTheme="minorHAnsi" w:hAnsiTheme="minorHAnsi"/>
+                <w:color w:val="2E74B5" w:themeColor="accent1" w:themeShade="BF"/>
+                <w:szCs w:val="20"/>
+              </w:rPr>
+              <w:t>The “create an order” use case represents the process performed by the cashier</w:t>
+            </w:r>
+            <w:r>
+              <w:rPr>
+                <w:rFonts w:asciiTheme="minorHAnsi" w:hAnsiTheme="minorHAnsi"/>
+                <w:color w:val="2E74B5" w:themeColor="accent1" w:themeShade="BF"/>
+                <w:szCs w:val="20"/>
+              </w:rPr>
+              <w:t xml:space="preserve"> to create a new order for a customer at a super market/convenience store. The cashier uses a barcode reader to scan sold products. The casher then handles the payment, either via cash or wallet/card, and finalizes the order.</w:t>
+            </w:r>
           </w:p>
         </w:tc>
       </w:tr>
@@ -596,15 +666,76 @@
           </w:tcPr>
           <w:p>
             <w:pPr>
-              <w:suppressAutoHyphens w:val="0"/>
               <w:spacing w:before="60" w:after="60" w:line="240" w:lineRule="auto"/>
               <w:ind w:left="0"/>
               <w:rPr>
                 <w:rFonts w:asciiTheme="minorHAnsi" w:hAnsiTheme="minorHAnsi"/>
-                <w:b/>
-                <w:szCs w:val="20"/>
-              </w:rPr>
-            </w:pPr>
+                <w:color w:val="2E74B5" w:themeColor="accent1" w:themeShade="BF"/>
+                <w:szCs w:val="20"/>
+              </w:rPr>
+            </w:pPr>
+            <w:r>
+              <w:rPr>
+                <w:rFonts w:asciiTheme="minorHAnsi" w:hAnsiTheme="minorHAnsi"/>
+                <w:color w:val="2E74B5" w:themeColor="accent1" w:themeShade="BF"/>
+                <w:szCs w:val="20"/>
+              </w:rPr>
+              <w:t>PRE-1: The barcode reader, is connected and functioning correctly</w:t>
+            </w:r>
+          </w:p>
+          <w:p>
+            <w:pPr>
+              <w:spacing w:before="60" w:after="60" w:line="240" w:lineRule="auto"/>
+              <w:ind w:left="0"/>
+              <w:rPr>
+                <w:rFonts w:asciiTheme="minorHAnsi" w:hAnsiTheme="minorHAnsi"/>
+                <w:color w:val="2E74B5" w:themeColor="accent1" w:themeShade="BF"/>
+                <w:szCs w:val="20"/>
+              </w:rPr>
+            </w:pPr>
+            <w:r>
+              <w:rPr>
+                <w:rFonts w:asciiTheme="minorHAnsi" w:hAnsiTheme="minorHAnsi"/>
+                <w:color w:val="2E74B5" w:themeColor="accent1" w:themeShade="BF"/>
+                <w:szCs w:val="20"/>
+              </w:rPr>
+              <w:t xml:space="preserve">PRE-2: The card-reader/payment gateway device, </w:t>
+            </w:r>
+            <w:r>
+              <w:rPr>
+                <w:rFonts w:asciiTheme="minorHAnsi" w:hAnsiTheme="minorHAnsi"/>
+                <w:color w:val="2E74B5" w:themeColor="accent1" w:themeShade="BF"/>
+                <w:szCs w:val="20"/>
+              </w:rPr>
+              <w:t>is connected and functioning correctly</w:t>
+            </w:r>
+          </w:p>
+          <w:p>
+            <w:pPr>
+              <w:spacing w:before="60" w:after="60" w:line="240" w:lineRule="auto"/>
+              <w:ind w:left="0"/>
+              <w:rPr>
+                <w:rFonts w:asciiTheme="minorHAnsi" w:hAnsiTheme="minorHAnsi"/>
+                <w:color w:val="2E74B5" w:themeColor="accent1" w:themeShade="BF"/>
+                <w:szCs w:val="20"/>
+              </w:rPr>
+            </w:pPr>
+            <w:r>
+              <w:rPr>
+                <w:rFonts w:asciiTheme="minorHAnsi" w:hAnsiTheme="minorHAnsi"/>
+                <w:color w:val="2E74B5" w:themeColor="accent1" w:themeShade="BF"/>
+                <w:szCs w:val="20"/>
+              </w:rPr>
+              <w:t>PRE-3: The c</w:t>
+            </w:r>
+            <w:r>
+              <w:rPr>
+                <w:rFonts w:asciiTheme="minorHAnsi" w:hAnsiTheme="minorHAnsi"/>
+                <w:color w:val="2E74B5" w:themeColor="accent1" w:themeShade="BF"/>
+                <w:szCs w:val="20"/>
+              </w:rPr>
+              <w:t>ashier is logged into the system (appropriate authorization)</w:t>
+            </w:r>
           </w:p>
         </w:tc>
       </w:tr>
@@ -645,15 +776,60 @@
           </w:tcPr>
           <w:p>
             <w:pPr>
-              <w:suppressAutoHyphens w:val="0"/>
               <w:spacing w:before="60" w:after="60" w:line="240" w:lineRule="auto"/>
               <w:ind w:left="0"/>
               <w:rPr>
                 <w:rFonts w:asciiTheme="minorHAnsi" w:hAnsiTheme="minorHAnsi"/>
-                <w:b/>
-                <w:szCs w:val="20"/>
-              </w:rPr>
-            </w:pPr>
+                <w:color w:val="2E74B5" w:themeColor="accent1" w:themeShade="BF"/>
+                <w:szCs w:val="20"/>
+              </w:rPr>
+            </w:pPr>
+            <w:r>
+              <w:rPr>
+                <w:rFonts w:asciiTheme="minorHAnsi" w:hAnsiTheme="minorHAnsi"/>
+                <w:color w:val="2E74B5" w:themeColor="accent1" w:themeShade="BF"/>
+                <w:szCs w:val="20"/>
+              </w:rPr>
+              <w:t>POST-1: The order is successfully created and stored in the system</w:t>
+            </w:r>
+          </w:p>
+          <w:p>
+            <w:pPr>
+              <w:spacing w:before="60" w:after="60" w:line="240" w:lineRule="auto"/>
+              <w:ind w:left="0"/>
+              <w:rPr>
+                <w:rFonts w:asciiTheme="minorHAnsi" w:hAnsiTheme="minorHAnsi"/>
+                <w:color w:val="2E74B5" w:themeColor="accent1" w:themeShade="BF"/>
+                <w:szCs w:val="20"/>
+              </w:rPr>
+            </w:pPr>
+            <w:r>
+              <w:rPr>
+                <w:rFonts w:asciiTheme="minorHAnsi" w:hAnsiTheme="minorHAnsi"/>
+                <w:color w:val="2E74B5" w:themeColor="accent1" w:themeShade="BF"/>
+                <w:szCs w:val="20"/>
+              </w:rPr>
+              <w:t>POST-2: The membership info is updated to reflect the customer purchase</w:t>
+            </w:r>
+          </w:p>
+          <w:p>
+            <w:pPr>
+              <w:spacing w:before="60" w:after="60" w:line="240" w:lineRule="auto"/>
+              <w:ind w:left="0"/>
+              <w:rPr>
+                <w:rFonts w:asciiTheme="minorHAnsi" w:hAnsiTheme="minorHAnsi"/>
+                <w:color w:val="2E74B5" w:themeColor="accent1" w:themeShade="BF"/>
+                <w:szCs w:val="20"/>
+              </w:rPr>
+            </w:pPr>
+            <w:r>
+              <w:rPr>
+                <w:rFonts w:asciiTheme="minorHAnsi" w:hAnsiTheme="minorHAnsi"/>
+                <w:color w:val="2E74B5" w:themeColor="accent1" w:themeShade="BF"/>
+                <w:szCs w:val="20"/>
+              </w:rPr>
+              <w:t>POST-3: The inventor is updated to reflect the products purchased</w:t>
+            </w:r>
           </w:p>
         </w:tc>
       </w:tr>
@@ -694,15 +870,907 @@
           </w:tcPr>
           <w:p>
             <w:pPr>
-              <w:suppressAutoHyphens w:val="0"/>
+              <w:pStyle w:val="ListParagraph"/>
+              <w:numPr>
+                <w:ilvl w:val="0"/>
+                <w:numId w:val="2"/>
+              </w:numPr>
+              <w:spacing w:before="120" w:after="120" w:line="240" w:lineRule="auto"/>
+              <w:ind w:left="432"/>
+              <w:contextualSpacing w:val="0"/>
+              <w:rPr>
+                <w:rFonts w:asciiTheme="minorHAnsi" w:hAnsiTheme="minorHAnsi"/>
+                <w:color w:val="2E74B5" w:themeColor="accent1" w:themeShade="BF"/>
+                <w:szCs w:val="20"/>
+              </w:rPr>
+            </w:pPr>
+            <w:r>
+              <w:rPr>
+                <w:rFonts w:asciiTheme="minorHAnsi" w:hAnsiTheme="minorHAnsi"/>
+                <w:color w:val="2E74B5" w:themeColor="accent1" w:themeShade="BF"/>
+                <w:szCs w:val="20"/>
+              </w:rPr>
+              <w:t>The cashier initiates the “Create an order” use case by selecting the menu “Create new order” on the system</w:t>
+            </w:r>
+          </w:p>
+          <w:p>
+            <w:pPr>
+              <w:pStyle w:val="ListParagraph"/>
+              <w:numPr>
+                <w:ilvl w:val="0"/>
+                <w:numId w:val="2"/>
+              </w:numPr>
+              <w:spacing w:before="120" w:after="120" w:line="240" w:lineRule="auto"/>
+              <w:ind w:left="432"/>
+              <w:contextualSpacing w:val="0"/>
+              <w:rPr>
+                <w:rFonts w:asciiTheme="minorHAnsi" w:hAnsiTheme="minorHAnsi"/>
+                <w:color w:val="2E74B5" w:themeColor="accent1" w:themeShade="BF"/>
+                <w:szCs w:val="20"/>
+              </w:rPr>
+            </w:pPr>
+            <w:r>
+              <w:rPr>
+                <w:rFonts w:asciiTheme="minorHAnsi" w:hAnsiTheme="minorHAnsi"/>
+                <w:color w:val="2E74B5" w:themeColor="accent1" w:themeShade="BF"/>
+                <w:szCs w:val="20"/>
+              </w:rPr>
+              <w:t>The cashier asks the customer if he/she would like to record his/her purchase for membership benefits (by asking the customer the phone number)</w:t>
+            </w:r>
+          </w:p>
+          <w:p>
+            <w:pPr>
+              <w:pStyle w:val="ListParagraph"/>
+              <w:numPr>
+                <w:ilvl w:val="0"/>
+                <w:numId w:val="2"/>
+              </w:numPr>
+              <w:spacing w:before="120" w:after="120" w:line="240" w:lineRule="auto"/>
+              <w:ind w:left="432"/>
+              <w:contextualSpacing w:val="0"/>
+              <w:rPr>
+                <w:rFonts w:asciiTheme="minorHAnsi" w:hAnsiTheme="minorHAnsi"/>
+                <w:color w:val="2E74B5" w:themeColor="accent1" w:themeShade="BF"/>
+                <w:szCs w:val="20"/>
+              </w:rPr>
+            </w:pPr>
+            <w:r>
+              <w:rPr>
+                <w:rFonts w:asciiTheme="minorHAnsi" w:hAnsiTheme="minorHAnsi"/>
+                <w:color w:val="2E74B5" w:themeColor="accent1" w:themeShade="BF"/>
+                <w:szCs w:val="20"/>
+              </w:rPr>
+              <w:t>The system activates the barcode reader to allow scanning products</w:t>
+            </w:r>
+            <w:r>
+              <w:rPr>
+                <w:rFonts w:asciiTheme="minorHAnsi" w:hAnsiTheme="minorHAnsi"/>
+                <w:color w:val="00B050"/>
+                <w:szCs w:val="20"/>
+              </w:rPr>
+              <w:t xml:space="preserve"> [see 1-AF]</w:t>
+            </w:r>
+          </w:p>
+          <w:p>
+            <w:pPr>
+              <w:pStyle w:val="ListParagraph"/>
+              <w:numPr>
+                <w:ilvl w:val="0"/>
+                <w:numId w:val="2"/>
+              </w:numPr>
+              <w:spacing w:before="120" w:after="120" w:line="240" w:lineRule="auto"/>
+              <w:ind w:left="432"/>
+              <w:contextualSpacing w:val="0"/>
+              <w:rPr>
+                <w:rFonts w:asciiTheme="minorHAnsi" w:hAnsiTheme="minorHAnsi"/>
+                <w:color w:val="2E74B5" w:themeColor="accent1" w:themeShade="BF"/>
+                <w:szCs w:val="20"/>
+              </w:rPr>
+            </w:pPr>
+            <w:r>
+              <w:rPr>
+                <w:rFonts w:asciiTheme="minorHAnsi" w:hAnsiTheme="minorHAnsi"/>
+                <w:color w:val="2E74B5" w:themeColor="accent1" w:themeShade="BF"/>
+                <w:szCs w:val="20"/>
+              </w:rPr>
+              <w:t>The cashier scans each product’s barcode using the barcode reader</w:t>
+            </w:r>
+            <w:r>
+              <w:rPr>
+                <w:rFonts w:asciiTheme="minorHAnsi" w:hAnsiTheme="minorHAnsi"/>
+                <w:color w:val="2E74B5" w:themeColor="accent1" w:themeShade="BF"/>
+                <w:szCs w:val="20"/>
+              </w:rPr>
+              <w:t xml:space="preserve"> </w:t>
+            </w:r>
+            <w:r>
+              <w:rPr>
+                <w:rFonts w:asciiTheme="minorHAnsi" w:hAnsiTheme="minorHAnsi"/>
+                <w:color w:val="00B050"/>
+                <w:szCs w:val="20"/>
+              </w:rPr>
+              <w:t>[see 1-AF]</w:t>
+            </w:r>
+          </w:p>
+          <w:p>
+            <w:pPr>
+              <w:pStyle w:val="ListParagraph"/>
+              <w:numPr>
+                <w:ilvl w:val="0"/>
+                <w:numId w:val="2"/>
+              </w:numPr>
+              <w:spacing w:before="120" w:after="120" w:line="240" w:lineRule="auto"/>
+              <w:ind w:left="432"/>
+              <w:contextualSpacing w:val="0"/>
+              <w:rPr>
+                <w:rFonts w:asciiTheme="minorHAnsi" w:hAnsiTheme="minorHAnsi"/>
+                <w:color w:val="2E74B5" w:themeColor="accent1" w:themeShade="BF"/>
+                <w:szCs w:val="20"/>
+              </w:rPr>
+            </w:pPr>
+            <w:r>
+              <w:rPr>
+                <w:rFonts w:asciiTheme="minorHAnsi" w:hAnsiTheme="minorHAnsi"/>
+                <w:color w:val="2E74B5" w:themeColor="accent1" w:themeShade="BF"/>
+                <w:szCs w:val="20"/>
+              </w:rPr>
+              <w:t>For each scanned product, the system identifies the product details: id, name, price, quantity, promotion (if any) and adds the item into the order</w:t>
+            </w:r>
+          </w:p>
+          <w:p>
+            <w:pPr>
+              <w:pStyle w:val="ListParagraph"/>
+              <w:numPr>
+                <w:ilvl w:val="0"/>
+                <w:numId w:val="2"/>
+              </w:numPr>
+              <w:spacing w:before="120" w:after="120" w:line="240" w:lineRule="auto"/>
+              <w:ind w:left="432"/>
+              <w:contextualSpacing w:val="0"/>
+              <w:rPr>
+                <w:rFonts w:asciiTheme="minorHAnsi" w:hAnsiTheme="minorHAnsi"/>
+                <w:color w:val="2E74B5" w:themeColor="accent1" w:themeShade="BF"/>
+                <w:szCs w:val="20"/>
+              </w:rPr>
+            </w:pPr>
+            <w:r>
+              <w:rPr>
+                <w:rFonts w:asciiTheme="minorHAnsi" w:hAnsiTheme="minorHAnsi"/>
+                <w:color w:val="2E74B5" w:themeColor="accent1" w:themeShade="BF"/>
+                <w:szCs w:val="20"/>
+              </w:rPr>
+              <w:t>The system calculates the total order amount at whole</w:t>
+            </w:r>
+          </w:p>
+          <w:p>
+            <w:pPr>
+              <w:pStyle w:val="ListParagraph"/>
+              <w:numPr>
+                <w:ilvl w:val="0"/>
+                <w:numId w:val="2"/>
+              </w:numPr>
+              <w:spacing w:before="120" w:after="120" w:line="240" w:lineRule="auto"/>
+              <w:ind w:left="432"/>
+              <w:contextualSpacing w:val="0"/>
+              <w:rPr>
+                <w:rFonts w:asciiTheme="minorHAnsi" w:hAnsiTheme="minorHAnsi"/>
+                <w:color w:val="2E74B5" w:themeColor="accent1" w:themeShade="BF"/>
+                <w:szCs w:val="20"/>
+              </w:rPr>
+            </w:pPr>
+            <w:r>
+              <w:rPr>
+                <w:rFonts w:asciiTheme="minorHAnsi" w:hAnsiTheme="minorHAnsi"/>
+                <w:color w:val="2E74B5" w:themeColor="accent1" w:themeShade="BF"/>
+                <w:szCs w:val="20"/>
+              </w:rPr>
+              <w:t>After scanning all of the desired products, the casher asks the customer for the preferred payment method (cash, wallet, card)</w:t>
+            </w:r>
+            <w:r>
+              <w:rPr>
+                <w:rFonts w:asciiTheme="minorHAnsi" w:hAnsiTheme="minorHAnsi"/>
+                <w:color w:val="2E74B5" w:themeColor="accent1" w:themeShade="BF"/>
+                <w:szCs w:val="20"/>
+              </w:rPr>
+              <w:t xml:space="preserve"> </w:t>
+            </w:r>
+            <w:r>
+              <w:rPr>
+                <w:rFonts w:asciiTheme="minorHAnsi" w:hAnsiTheme="minorHAnsi"/>
+                <w:color w:val="00B050"/>
+                <w:szCs w:val="20"/>
+              </w:rPr>
+              <w:t xml:space="preserve">[see </w:t>
+            </w:r>
+            <w:r>
+              <w:rPr>
+                <w:rFonts w:asciiTheme="minorHAnsi" w:hAnsiTheme="minorHAnsi"/>
+                <w:color w:val="00B050"/>
+                <w:szCs w:val="20"/>
+              </w:rPr>
+              <w:t>2</w:t>
+            </w:r>
+            <w:r>
+              <w:rPr>
+                <w:rFonts w:asciiTheme="minorHAnsi" w:hAnsiTheme="minorHAnsi"/>
+                <w:color w:val="00B050"/>
+                <w:szCs w:val="20"/>
+              </w:rPr>
+              <w:t>-AF]</w:t>
+            </w:r>
+          </w:p>
+          <w:p>
+            <w:pPr>
+              <w:pStyle w:val="ListParagraph"/>
+              <w:numPr>
+                <w:ilvl w:val="0"/>
+                <w:numId w:val="2"/>
+              </w:numPr>
+              <w:spacing w:before="120" w:after="120" w:line="240" w:lineRule="auto"/>
+              <w:ind w:left="432"/>
+              <w:contextualSpacing w:val="0"/>
+              <w:rPr>
+                <w:rFonts w:asciiTheme="minorHAnsi" w:hAnsiTheme="minorHAnsi"/>
+                <w:color w:val="2E74B5" w:themeColor="accent1" w:themeShade="BF"/>
+                <w:szCs w:val="20"/>
+              </w:rPr>
+            </w:pPr>
+            <w:r>
+              <w:rPr>
+                <w:rFonts w:asciiTheme="minorHAnsi" w:hAnsiTheme="minorHAnsi"/>
+                <w:color w:val="2E74B5" w:themeColor="accent1" w:themeShade="BF"/>
+                <w:szCs w:val="20"/>
+              </w:rPr>
+              <w:t>The customer chooses the “Cash” payment option</w:t>
+            </w:r>
+            <w:r>
+              <w:rPr>
+                <w:rFonts w:asciiTheme="minorHAnsi" w:hAnsiTheme="minorHAnsi"/>
+                <w:color w:val="2E74B5" w:themeColor="accent1" w:themeShade="BF"/>
+                <w:szCs w:val="20"/>
+              </w:rPr>
+              <w:t xml:space="preserve"> </w:t>
+            </w:r>
+            <w:r>
+              <w:rPr>
+                <w:rFonts w:asciiTheme="minorHAnsi" w:hAnsiTheme="minorHAnsi"/>
+                <w:color w:val="00B050"/>
+                <w:szCs w:val="20"/>
+              </w:rPr>
+              <w:t>[???</w:t>
+            </w:r>
+            <w:proofErr w:type="spellStart"/>
+            <w:r>
+              <w:rPr>
+                <w:rFonts w:asciiTheme="minorHAnsi" w:hAnsiTheme="minorHAnsi"/>
+                <w:color w:val="00B050"/>
+                <w:szCs w:val="20"/>
+              </w:rPr>
+              <w:t>phiếu</w:t>
+            </w:r>
+            <w:proofErr w:type="spellEnd"/>
+            <w:r>
+              <w:rPr>
+                <w:rFonts w:asciiTheme="minorHAnsi" w:hAnsiTheme="minorHAnsi"/>
+                <w:color w:val="00B050"/>
+                <w:szCs w:val="20"/>
+              </w:rPr>
+              <w:t xml:space="preserve"> </w:t>
+            </w:r>
+            <w:proofErr w:type="spellStart"/>
+            <w:r>
+              <w:rPr>
+                <w:rFonts w:asciiTheme="minorHAnsi" w:hAnsiTheme="minorHAnsi"/>
+                <w:color w:val="00B050"/>
+                <w:szCs w:val="20"/>
+              </w:rPr>
+              <w:t>quà</w:t>
+            </w:r>
+            <w:proofErr w:type="spellEnd"/>
+            <w:r>
+              <w:rPr>
+                <w:rFonts w:asciiTheme="minorHAnsi" w:hAnsiTheme="minorHAnsi"/>
+                <w:color w:val="00B050"/>
+                <w:szCs w:val="20"/>
+              </w:rPr>
+              <w:t xml:space="preserve"> </w:t>
+            </w:r>
+            <w:proofErr w:type="spellStart"/>
+            <w:r>
+              <w:rPr>
+                <w:rFonts w:asciiTheme="minorHAnsi" w:hAnsiTheme="minorHAnsi"/>
+                <w:color w:val="00B050"/>
+                <w:szCs w:val="20"/>
+              </w:rPr>
+              <w:t>tặng</w:t>
+            </w:r>
+            <w:proofErr w:type="spellEnd"/>
+            <w:r>
+              <w:rPr>
+                <w:rFonts w:asciiTheme="minorHAnsi" w:hAnsiTheme="minorHAnsi"/>
+                <w:color w:val="00B050"/>
+                <w:szCs w:val="20"/>
+              </w:rPr>
+              <w:t xml:space="preserve"> </w:t>
+            </w:r>
+            <w:proofErr w:type="spellStart"/>
+            <w:r>
+              <w:rPr>
+                <w:rFonts w:asciiTheme="minorHAnsi" w:hAnsiTheme="minorHAnsi"/>
+                <w:color w:val="00B050"/>
+                <w:szCs w:val="20"/>
+              </w:rPr>
+              <w:t>thay</w:t>
+            </w:r>
+            <w:proofErr w:type="spellEnd"/>
+            <w:r>
+              <w:rPr>
+                <w:rFonts w:asciiTheme="minorHAnsi" w:hAnsiTheme="minorHAnsi"/>
+                <w:color w:val="00B050"/>
+                <w:szCs w:val="20"/>
+              </w:rPr>
+              <w:t xml:space="preserve"> </w:t>
+            </w:r>
+            <w:proofErr w:type="spellStart"/>
+            <w:r>
+              <w:rPr>
+                <w:rFonts w:asciiTheme="minorHAnsi" w:hAnsiTheme="minorHAnsi"/>
+                <w:color w:val="00B050"/>
+                <w:szCs w:val="20"/>
+              </w:rPr>
+              <w:t>tiền</w:t>
+            </w:r>
+            <w:proofErr w:type="spellEnd"/>
+            <w:r>
+              <w:rPr>
+                <w:rFonts w:asciiTheme="minorHAnsi" w:hAnsiTheme="minorHAnsi"/>
+                <w:color w:val="00B050"/>
+                <w:szCs w:val="20"/>
+              </w:rPr>
+              <w:t xml:space="preserve"> </w:t>
+            </w:r>
+            <w:proofErr w:type="spellStart"/>
+            <w:r>
+              <w:rPr>
+                <w:rFonts w:asciiTheme="minorHAnsi" w:hAnsiTheme="minorHAnsi"/>
+                <w:color w:val="00B050"/>
+                <w:szCs w:val="20"/>
+              </w:rPr>
+              <w:t>mặt</w:t>
+            </w:r>
+            <w:proofErr w:type="spellEnd"/>
+            <w:r>
+              <w:rPr>
+                <w:rFonts w:asciiTheme="minorHAnsi" w:hAnsiTheme="minorHAnsi"/>
+                <w:color w:val="00B050"/>
+                <w:szCs w:val="20"/>
+              </w:rPr>
+              <w:t>]</w:t>
+            </w:r>
+          </w:p>
+          <w:p>
+            <w:pPr>
+              <w:pStyle w:val="ListParagraph"/>
+              <w:numPr>
+                <w:ilvl w:val="0"/>
+                <w:numId w:val="2"/>
+              </w:numPr>
+              <w:spacing w:before="120" w:after="120" w:line="240" w:lineRule="auto"/>
+              <w:ind w:left="432"/>
+              <w:contextualSpacing w:val="0"/>
+              <w:rPr>
+                <w:rFonts w:asciiTheme="minorHAnsi" w:hAnsiTheme="minorHAnsi"/>
+                <w:color w:val="2E74B5" w:themeColor="accent1" w:themeShade="BF"/>
+                <w:szCs w:val="20"/>
+              </w:rPr>
+            </w:pPr>
+            <w:r>
+              <w:rPr>
+                <w:rFonts w:asciiTheme="minorHAnsi" w:hAnsiTheme="minorHAnsi"/>
+                <w:color w:val="2E74B5" w:themeColor="accent1" w:themeShade="BF"/>
+                <w:szCs w:val="20"/>
+              </w:rPr>
+              <w:t>The cashier confirms the payment and finalizes the order</w:t>
+            </w:r>
+          </w:p>
+          <w:p>
+            <w:pPr>
+              <w:pStyle w:val="ListParagraph"/>
+              <w:numPr>
+                <w:ilvl w:val="0"/>
+                <w:numId w:val="2"/>
+              </w:numPr>
+              <w:spacing w:before="120" w:after="120" w:line="240" w:lineRule="auto"/>
+              <w:ind w:left="432"/>
+              <w:contextualSpacing w:val="0"/>
+              <w:rPr>
+                <w:rFonts w:asciiTheme="minorHAnsi" w:hAnsiTheme="minorHAnsi"/>
+                <w:color w:val="2E74B5" w:themeColor="accent1" w:themeShade="BF"/>
+                <w:szCs w:val="20"/>
+              </w:rPr>
+            </w:pPr>
+            <w:r>
+              <w:rPr>
+                <w:rFonts w:asciiTheme="minorHAnsi" w:hAnsiTheme="minorHAnsi"/>
+                <w:color w:val="2E74B5" w:themeColor="accent1" w:themeShade="BF"/>
+                <w:szCs w:val="20"/>
+              </w:rPr>
+              <w:t>The system updates the inventory accordingly, generates/prints the receipt/bill and returns to the customer</w:t>
+            </w:r>
+            <w:r>
+              <w:rPr>
+                <w:rFonts w:asciiTheme="minorHAnsi" w:hAnsiTheme="minorHAnsi"/>
+                <w:color w:val="2E74B5" w:themeColor="accent1" w:themeShade="BF"/>
+                <w:szCs w:val="20"/>
+              </w:rPr>
+              <w:t xml:space="preserve">, update membership benefits (if any) </w:t>
+            </w:r>
+          </w:p>
+        </w:tc>
+        <w:bookmarkStart w:id="0" w:name="_GoBack"/>
+        <w:bookmarkEnd w:id="0"/>
+      </w:tr>
+      <w:tr>
+        <w:trPr>
+          <w:trHeight w:val="50"/>
+          <w:jc w:val="center"/>
+        </w:trPr>
+        <w:tc>
+          <w:tcPr>
+            <w:tcW w:w="2325" w:type="dxa"/>
+          </w:tcPr>
+          <w:p>
+            <w:pPr>
+              <w:spacing w:before="60" w:after="60" w:line="240" w:lineRule="auto"/>
+              <w:ind w:left="-23"/>
+              <w:jc w:val="right"/>
+              <w:rPr>
+                <w:rFonts w:asciiTheme="minorHAnsi" w:hAnsiTheme="minorHAnsi"/>
+                <w:b/>
+                <w:szCs w:val="20"/>
+              </w:rPr>
+            </w:pPr>
+            <w:r>
+              <w:rPr>
+                <w:rFonts w:asciiTheme="minorHAnsi" w:hAnsiTheme="minorHAnsi"/>
+                <w:b/>
+                <w:szCs w:val="20"/>
+              </w:rPr>
+              <w:t>Alternative Flows:</w:t>
+            </w:r>
+          </w:p>
+        </w:tc>
+        <w:tc>
+          <w:tcPr>
+            <w:tcW w:w="8925" w:type="dxa"/>
+            <w:gridSpan w:val="3"/>
+          </w:tcPr>
+          <w:p>
+            <w:pPr>
               <w:spacing w:before="60" w:after="60" w:line="240" w:lineRule="auto"/>
               <w:ind w:left="0"/>
               <w:rPr>
                 <w:rFonts w:asciiTheme="minorHAnsi" w:hAnsiTheme="minorHAnsi"/>
-                <w:b/>
-                <w:szCs w:val="20"/>
-              </w:rPr>
-            </w:pPr>
+                <w:color w:val="2E74B5" w:themeColor="accent1" w:themeShade="BF"/>
+                <w:szCs w:val="20"/>
+              </w:rPr>
+            </w:pPr>
+            <w:r>
+              <w:rPr>
+                <w:rFonts w:asciiTheme="minorHAnsi" w:hAnsiTheme="minorHAnsi"/>
+                <w:color w:val="00B050"/>
+                <w:szCs w:val="20"/>
+              </w:rPr>
+              <w:t xml:space="preserve">1-AF: </w:t>
+            </w:r>
+            <w:r>
+              <w:rPr>
+                <w:rFonts w:asciiTheme="minorHAnsi" w:hAnsiTheme="minorHAnsi"/>
+                <w:color w:val="2E74B5" w:themeColor="accent1" w:themeShade="BF"/>
+                <w:szCs w:val="20"/>
+              </w:rPr>
+              <w:t>The barcode reader fails to scan a product/doesn’t work correctly</w:t>
+            </w:r>
+          </w:p>
+          <w:p>
+            <w:pPr>
+              <w:pStyle w:val="ListParagraph"/>
+              <w:numPr>
+                <w:ilvl w:val="0"/>
+                <w:numId w:val="3"/>
+              </w:numPr>
+              <w:spacing w:before="60" w:after="60" w:line="240" w:lineRule="auto"/>
+              <w:rPr>
+                <w:rFonts w:asciiTheme="minorHAnsi" w:hAnsiTheme="minorHAnsi"/>
+                <w:color w:val="2E74B5" w:themeColor="accent1" w:themeShade="BF"/>
+                <w:szCs w:val="20"/>
+              </w:rPr>
+            </w:pPr>
+            <w:r>
+              <w:rPr>
+                <w:rFonts w:asciiTheme="minorHAnsi" w:hAnsiTheme="minorHAnsi"/>
+                <w:color w:val="2E74B5" w:themeColor="accent1" w:themeShade="BF"/>
+                <w:szCs w:val="20"/>
+              </w:rPr>
+              <w:t>The casher manually enters the product details including the product code and quantity via GUI</w:t>
+            </w:r>
+            <w:r>
+              <w:rPr>
+                <w:rFonts w:asciiTheme="minorHAnsi" w:hAnsiTheme="minorHAnsi"/>
+                <w:color w:val="2E74B5" w:themeColor="accent1" w:themeShade="BF"/>
+                <w:szCs w:val="20"/>
+              </w:rPr>
+              <w:t xml:space="preserve"> </w:t>
+            </w:r>
+            <w:r>
+              <w:rPr>
+                <w:rFonts w:asciiTheme="minorHAnsi" w:hAnsiTheme="minorHAnsi"/>
+                <w:color w:val="00B050"/>
+                <w:szCs w:val="20"/>
+              </w:rPr>
+              <w:t xml:space="preserve">[??? </w:t>
+            </w:r>
+            <w:proofErr w:type="spellStart"/>
+            <w:r>
+              <w:rPr>
+                <w:rFonts w:asciiTheme="minorHAnsi" w:hAnsiTheme="minorHAnsi"/>
+                <w:color w:val="00B050"/>
+                <w:szCs w:val="20"/>
+              </w:rPr>
+              <w:t>Nhập</w:t>
+            </w:r>
+            <w:proofErr w:type="spellEnd"/>
+            <w:r>
+              <w:rPr>
+                <w:rFonts w:asciiTheme="minorHAnsi" w:hAnsiTheme="minorHAnsi"/>
+                <w:color w:val="00B050"/>
+                <w:szCs w:val="20"/>
+              </w:rPr>
+              <w:t xml:space="preserve"> </w:t>
+            </w:r>
+            <w:proofErr w:type="spellStart"/>
+            <w:r>
+              <w:rPr>
+                <w:rFonts w:asciiTheme="minorHAnsi" w:hAnsiTheme="minorHAnsi"/>
+                <w:color w:val="00B050"/>
+                <w:szCs w:val="20"/>
+              </w:rPr>
+              <w:t>sai</w:t>
+            </w:r>
+            <w:proofErr w:type="spellEnd"/>
+            <w:r>
+              <w:rPr>
+                <w:rFonts w:asciiTheme="minorHAnsi" w:hAnsiTheme="minorHAnsi"/>
+                <w:color w:val="00B050"/>
+                <w:szCs w:val="20"/>
+              </w:rPr>
+              <w:t xml:space="preserve"> </w:t>
+            </w:r>
+            <w:proofErr w:type="spellStart"/>
+            <w:r>
+              <w:rPr>
+                <w:rFonts w:asciiTheme="minorHAnsi" w:hAnsiTheme="minorHAnsi"/>
+                <w:color w:val="00B050"/>
+                <w:szCs w:val="20"/>
+              </w:rPr>
+              <w:t>mã</w:t>
+            </w:r>
+            <w:proofErr w:type="spellEnd"/>
+            <w:r>
+              <w:rPr>
+                <w:rFonts w:asciiTheme="minorHAnsi" w:hAnsiTheme="minorHAnsi"/>
+                <w:color w:val="00B050"/>
+                <w:szCs w:val="20"/>
+              </w:rPr>
+              <w:t xml:space="preserve"> s/p]</w:t>
+            </w:r>
+          </w:p>
+          <w:p>
+            <w:pPr>
+              <w:pStyle w:val="ListParagraph"/>
+              <w:numPr>
+                <w:ilvl w:val="0"/>
+                <w:numId w:val="3"/>
+              </w:numPr>
+              <w:spacing w:before="60" w:after="60" w:line="240" w:lineRule="auto"/>
+              <w:rPr>
+                <w:rFonts w:asciiTheme="minorHAnsi" w:hAnsiTheme="minorHAnsi"/>
+                <w:color w:val="2E74B5" w:themeColor="accent1" w:themeShade="BF"/>
+                <w:szCs w:val="20"/>
+              </w:rPr>
+            </w:pPr>
+            <w:r>
+              <w:rPr>
+                <w:rFonts w:asciiTheme="minorHAnsi" w:hAnsiTheme="minorHAnsi"/>
+                <w:color w:val="2E74B5" w:themeColor="accent1" w:themeShade="BF"/>
+                <w:szCs w:val="20"/>
+              </w:rPr>
+              <w:t xml:space="preserve">For each manually entered product, </w:t>
+            </w:r>
+            <w:r>
+              <w:rPr>
+                <w:rFonts w:asciiTheme="minorHAnsi" w:hAnsiTheme="minorHAnsi"/>
+                <w:color w:val="2E74B5" w:themeColor="accent1" w:themeShade="BF"/>
+                <w:szCs w:val="20"/>
+              </w:rPr>
+              <w:t>the system identifies the product details: id, name, price, quantity, promotion (if any) and adds the item into the order</w:t>
+            </w:r>
+          </w:p>
+          <w:p>
+            <w:pPr>
+              <w:pStyle w:val="ListParagraph"/>
+              <w:numPr>
+                <w:ilvl w:val="0"/>
+                <w:numId w:val="3"/>
+              </w:numPr>
+              <w:spacing w:before="60" w:after="60" w:line="240" w:lineRule="auto"/>
+              <w:rPr>
+                <w:rFonts w:asciiTheme="minorHAnsi" w:hAnsiTheme="minorHAnsi"/>
+                <w:color w:val="2E74B5" w:themeColor="accent1" w:themeShade="BF"/>
+                <w:szCs w:val="20"/>
+              </w:rPr>
+            </w:pPr>
+            <w:r>
+              <w:rPr>
+                <w:rFonts w:asciiTheme="minorHAnsi" w:hAnsiTheme="minorHAnsi"/>
+                <w:color w:val="2E74B5" w:themeColor="accent1" w:themeShade="BF"/>
+                <w:szCs w:val="20"/>
+              </w:rPr>
+              <w:t>Return to STEP 6 (NF)</w:t>
+            </w:r>
+            <w:r>
+              <w:rPr>
+                <w:rFonts w:asciiTheme="minorHAnsi" w:hAnsiTheme="minorHAnsi"/>
+                <w:color w:val="2E74B5" w:themeColor="accent1" w:themeShade="BF"/>
+                <w:szCs w:val="20"/>
+              </w:rPr>
+              <w:t xml:space="preserve"> of normal flow</w:t>
+            </w:r>
+            <w:r>
+              <w:rPr>
+                <w:rFonts w:asciiTheme="minorHAnsi" w:hAnsiTheme="minorHAnsi"/>
+                <w:color w:val="2E74B5" w:themeColor="accent1" w:themeShade="BF"/>
+                <w:szCs w:val="20"/>
+              </w:rPr>
+              <w:t xml:space="preserve"> </w:t>
+            </w:r>
+          </w:p>
+          <w:p>
+            <w:pPr>
+              <w:spacing w:before="60" w:after="60" w:line="240" w:lineRule="auto"/>
+              <w:ind w:left="0"/>
+              <w:rPr>
+                <w:rFonts w:asciiTheme="minorHAnsi" w:hAnsiTheme="minorHAnsi"/>
+                <w:color w:val="2E74B5" w:themeColor="accent1" w:themeShade="BF"/>
+                <w:szCs w:val="20"/>
+              </w:rPr>
+            </w:pPr>
+            <w:r>
+              <w:rPr>
+                <w:rFonts w:asciiTheme="minorHAnsi" w:hAnsiTheme="minorHAnsi"/>
+                <w:color w:val="00B050"/>
+                <w:szCs w:val="20"/>
+              </w:rPr>
+              <w:t>2</w:t>
+            </w:r>
+            <w:r>
+              <w:rPr>
+                <w:rFonts w:asciiTheme="minorHAnsi" w:hAnsiTheme="minorHAnsi"/>
+                <w:color w:val="00B050"/>
+                <w:szCs w:val="20"/>
+              </w:rPr>
+              <w:t xml:space="preserve">-AF: </w:t>
+            </w:r>
+            <w:r>
+              <w:rPr>
+                <w:rFonts w:asciiTheme="minorHAnsi" w:hAnsiTheme="minorHAnsi"/>
+                <w:color w:val="2E74B5" w:themeColor="accent1" w:themeShade="BF"/>
+                <w:szCs w:val="20"/>
+              </w:rPr>
+              <w:t>The customer chooses the “wallet” payment option</w:t>
+            </w:r>
+          </w:p>
+          <w:p>
+            <w:pPr>
+              <w:pStyle w:val="ListParagraph"/>
+              <w:numPr>
+                <w:ilvl w:val="0"/>
+                <w:numId w:val="4"/>
+              </w:numPr>
+              <w:spacing w:before="60" w:after="60" w:line="240" w:lineRule="auto"/>
+              <w:rPr>
+                <w:rFonts w:asciiTheme="minorHAnsi" w:hAnsiTheme="minorHAnsi"/>
+                <w:color w:val="2E74B5" w:themeColor="accent1" w:themeShade="BF"/>
+                <w:szCs w:val="20"/>
+              </w:rPr>
+            </w:pPr>
+            <w:r>
+              <w:rPr>
+                <w:rFonts w:asciiTheme="minorHAnsi" w:hAnsiTheme="minorHAnsi"/>
+                <w:color w:val="2E74B5" w:themeColor="accent1" w:themeShade="BF"/>
+                <w:szCs w:val="20"/>
+              </w:rPr>
+              <w:t>The system checks the customer’s wallet balance to ensure it covers the total order amount</w:t>
+            </w:r>
+          </w:p>
+          <w:p>
+            <w:pPr>
+              <w:pStyle w:val="ListParagraph"/>
+              <w:numPr>
+                <w:ilvl w:val="0"/>
+                <w:numId w:val="4"/>
+              </w:numPr>
+              <w:spacing w:before="60" w:after="60" w:line="240" w:lineRule="auto"/>
+              <w:rPr>
+                <w:rFonts w:asciiTheme="minorHAnsi" w:hAnsiTheme="minorHAnsi"/>
+                <w:color w:val="2E74B5" w:themeColor="accent1" w:themeShade="BF"/>
+                <w:szCs w:val="20"/>
+              </w:rPr>
+            </w:pPr>
+            <w:r>
+              <w:rPr>
+                <w:rFonts w:asciiTheme="minorHAnsi" w:hAnsiTheme="minorHAnsi"/>
+                <w:color w:val="2E74B5" w:themeColor="accent1" w:themeShade="BF"/>
+                <w:szCs w:val="20"/>
+              </w:rPr>
+              <w:t>If the wallet balance is sufficient, the system deducts the amount from the customer’s wallet</w:t>
+            </w:r>
+            <w:r>
+              <w:rPr>
+                <w:rFonts w:asciiTheme="minorHAnsi" w:hAnsiTheme="minorHAnsi"/>
+                <w:color w:val="2E74B5" w:themeColor="accent1" w:themeShade="BF"/>
+                <w:szCs w:val="20"/>
+              </w:rPr>
+              <w:t xml:space="preserve"> </w:t>
+            </w:r>
+            <w:r>
+              <w:rPr>
+                <w:rFonts w:asciiTheme="minorHAnsi" w:hAnsiTheme="minorHAnsi"/>
+                <w:color w:val="00B050"/>
+                <w:szCs w:val="20"/>
+              </w:rPr>
+              <w:t xml:space="preserve">[??? </w:t>
+            </w:r>
+            <w:proofErr w:type="spellStart"/>
+            <w:r>
+              <w:rPr>
+                <w:rFonts w:asciiTheme="minorHAnsi" w:hAnsiTheme="minorHAnsi"/>
+                <w:color w:val="00B050"/>
+                <w:szCs w:val="20"/>
+              </w:rPr>
+              <w:t>Tiền</w:t>
+            </w:r>
+            <w:proofErr w:type="spellEnd"/>
+            <w:r>
+              <w:rPr>
+                <w:rFonts w:asciiTheme="minorHAnsi" w:hAnsiTheme="minorHAnsi"/>
+                <w:color w:val="00B050"/>
+                <w:szCs w:val="20"/>
+              </w:rPr>
+              <w:t xml:space="preserve"> </w:t>
+            </w:r>
+            <w:proofErr w:type="spellStart"/>
+            <w:r>
+              <w:rPr>
+                <w:rFonts w:asciiTheme="minorHAnsi" w:hAnsiTheme="minorHAnsi"/>
+                <w:color w:val="00B050"/>
+                <w:szCs w:val="20"/>
+              </w:rPr>
+              <w:t>trong</w:t>
+            </w:r>
+            <w:proofErr w:type="spellEnd"/>
+            <w:r>
+              <w:rPr>
+                <w:rFonts w:asciiTheme="minorHAnsi" w:hAnsiTheme="minorHAnsi"/>
+                <w:color w:val="00B050"/>
+                <w:szCs w:val="20"/>
+              </w:rPr>
+              <w:t xml:space="preserve"> </w:t>
+            </w:r>
+            <w:proofErr w:type="spellStart"/>
+            <w:r>
+              <w:rPr>
+                <w:rFonts w:asciiTheme="minorHAnsi" w:hAnsiTheme="minorHAnsi"/>
+                <w:color w:val="00B050"/>
+                <w:szCs w:val="20"/>
+              </w:rPr>
+              <w:t>ví</w:t>
+            </w:r>
+            <w:proofErr w:type="spellEnd"/>
+            <w:r>
+              <w:rPr>
+                <w:rFonts w:asciiTheme="minorHAnsi" w:hAnsiTheme="minorHAnsi"/>
+                <w:color w:val="00B050"/>
+                <w:szCs w:val="20"/>
+              </w:rPr>
+              <w:t xml:space="preserve"> </w:t>
+            </w:r>
+            <w:proofErr w:type="spellStart"/>
+            <w:r>
+              <w:rPr>
+                <w:rFonts w:asciiTheme="minorHAnsi" w:hAnsiTheme="minorHAnsi"/>
+                <w:color w:val="00B050"/>
+                <w:szCs w:val="20"/>
+              </w:rPr>
+              <w:t>ko</w:t>
+            </w:r>
+            <w:proofErr w:type="spellEnd"/>
+            <w:r>
+              <w:rPr>
+                <w:rFonts w:asciiTheme="minorHAnsi" w:hAnsiTheme="minorHAnsi"/>
+                <w:color w:val="00B050"/>
+                <w:szCs w:val="20"/>
+              </w:rPr>
+              <w:t xml:space="preserve"> </w:t>
+            </w:r>
+            <w:proofErr w:type="spellStart"/>
+            <w:r>
+              <w:rPr>
+                <w:rFonts w:asciiTheme="minorHAnsi" w:hAnsiTheme="minorHAnsi"/>
+                <w:color w:val="00B050"/>
+                <w:szCs w:val="20"/>
+              </w:rPr>
+              <w:t>đủ</w:t>
+            </w:r>
+            <w:proofErr w:type="spellEnd"/>
+            <w:r>
+              <w:rPr>
+                <w:rFonts w:asciiTheme="minorHAnsi" w:hAnsiTheme="minorHAnsi"/>
+                <w:color w:val="00B050"/>
+                <w:szCs w:val="20"/>
+              </w:rPr>
+              <w:t>]</w:t>
+            </w:r>
+          </w:p>
+          <w:p>
+            <w:pPr>
+              <w:pStyle w:val="ListParagraph"/>
+              <w:numPr>
+                <w:ilvl w:val="0"/>
+                <w:numId w:val="4"/>
+              </w:numPr>
+              <w:spacing w:before="60" w:after="60" w:line="240" w:lineRule="auto"/>
+              <w:rPr>
+                <w:rFonts w:asciiTheme="minorHAnsi" w:hAnsiTheme="minorHAnsi"/>
+                <w:color w:val="2E74B5" w:themeColor="accent1" w:themeShade="BF"/>
+                <w:szCs w:val="20"/>
+              </w:rPr>
+            </w:pPr>
+            <w:r>
+              <w:rPr>
+                <w:rFonts w:asciiTheme="minorHAnsi" w:hAnsiTheme="minorHAnsi"/>
+                <w:color w:val="2E74B5" w:themeColor="accent1" w:themeShade="BF"/>
+                <w:szCs w:val="20"/>
+              </w:rPr>
+              <w:t>Return to STEP 9 (NF) of normal flow</w:t>
+            </w:r>
+          </w:p>
+          <w:p>
+            <w:pPr>
+              <w:spacing w:before="60" w:after="60" w:line="240" w:lineRule="auto"/>
+              <w:ind w:left="0"/>
+              <w:rPr>
+                <w:rFonts w:asciiTheme="minorHAnsi" w:hAnsiTheme="minorHAnsi"/>
+                <w:color w:val="2E74B5" w:themeColor="accent1" w:themeShade="BF"/>
+                <w:szCs w:val="20"/>
+              </w:rPr>
+            </w:pPr>
+            <w:r>
+              <w:rPr>
+                <w:rFonts w:asciiTheme="minorHAnsi" w:hAnsiTheme="minorHAnsi"/>
+                <w:color w:val="00B050"/>
+                <w:szCs w:val="20"/>
+              </w:rPr>
+              <w:t>?</w:t>
+            </w:r>
+            <w:r>
+              <w:rPr>
+                <w:rFonts w:asciiTheme="minorHAnsi" w:hAnsiTheme="minorHAnsi"/>
+                <w:color w:val="00B050"/>
+                <w:szCs w:val="20"/>
+              </w:rPr>
+              <w:t>-AF:</w:t>
+            </w:r>
           </w:p>
         </w:tc>
       </w:tr>
@@ -718,7 +1786,7 @@
           <w:p>
             <w:pPr>
               <w:spacing w:before="60" w:after="60" w:line="240" w:lineRule="auto"/>
-              <w:ind w:left="-23"/>
+              <w:ind w:left="0"/>
               <w:jc w:val="right"/>
               <w:rPr>
                 <w:rFonts w:asciiTheme="minorHAnsi" w:hAnsiTheme="minorHAnsi"/>
@@ -732,7 +1800,7 @@
                 <w:b/>
                 <w:szCs w:val="20"/>
               </w:rPr>
-              <w:t>Alternative Flows:</w:t>
+              <w:t>Exceptions:</w:t>
             </w:r>
           </w:p>
         </w:tc>
@@ -747,10 +1815,26 @@
               <w:ind w:left="0"/>
               <w:rPr>
                 <w:rFonts w:asciiTheme="minorHAnsi" w:hAnsiTheme="minorHAnsi"/>
-                <w:b/>
-                <w:szCs w:val="20"/>
-              </w:rPr>
-            </w:pPr>
+                <w:color w:val="2E74B5" w:themeColor="accent1" w:themeShade="BF"/>
+                <w:szCs w:val="20"/>
+              </w:rPr>
+            </w:pPr>
+            <w:r>
+              <w:rPr>
+                <w:rFonts w:asciiTheme="minorHAnsi" w:hAnsiTheme="minorHAnsi"/>
+                <w:color w:val="C00000"/>
+                <w:szCs w:val="20"/>
+              </w:rPr>
+              <w:t xml:space="preserve">1-EF: </w:t>
+            </w:r>
+            <w:r>
+              <w:rPr>
+                <w:rFonts w:asciiTheme="minorHAnsi" w:hAnsiTheme="minorHAnsi"/>
+                <w:color w:val="2E74B5" w:themeColor="accent1" w:themeShade="BF"/>
+                <w:szCs w:val="20"/>
+              </w:rPr>
+              <w:t>At any time, the app cannot communicate with the server/core system (due to network malfunction/technical issues), the system displays an error message. The cashier calls the technical support for supporting purpose</w:t>
+            </w:r>
           </w:p>
         </w:tc>
       </w:tr>
@@ -780,7 +1864,7 @@
                 <w:b/>
                 <w:szCs w:val="20"/>
               </w:rPr>
-              <w:t>Exceptions:</w:t>
+              <w:t>Priority:</w:t>
             </w:r>
           </w:p>
         </w:tc>
@@ -792,13 +1876,30 @@
           <w:p>
             <w:pPr>
               <w:spacing w:before="60" w:after="60" w:line="240" w:lineRule="auto"/>
-              <w:ind w:left="0"/>
-              <w:rPr>
-                <w:rFonts w:asciiTheme="minorHAnsi" w:hAnsiTheme="minorHAnsi"/>
-                <w:b/>
-                <w:szCs w:val="20"/>
-              </w:rPr>
-            </w:pPr>
+              <w:ind w:left="7"/>
+              <w:rPr>
+                <w:rFonts w:asciiTheme="minorHAnsi" w:hAnsiTheme="minorHAnsi"/>
+                <w:b/>
+                <w:szCs w:val="20"/>
+              </w:rPr>
+            </w:pPr>
+            <w:r>
+              <w:rPr>
+                <w:rFonts w:asciiTheme="minorHAnsi" w:hAnsiTheme="minorHAnsi"/>
+                <w:b/>
+                <w:color w:val="C00000"/>
+                <w:szCs w:val="20"/>
+              </w:rPr>
+              <w:t xml:space="preserve">High </w:t>
+            </w:r>
+            <w:r>
+              <w:rPr>
+                <w:rFonts w:asciiTheme="minorHAnsi" w:hAnsiTheme="minorHAnsi"/>
+                <w:b/>
+                <w:szCs w:val="20"/>
+              </w:rPr>
+              <w:t>(Medium, Low)</w:t>
+            </w:r>
           </w:p>
         </w:tc>
       </w:tr>
@@ -828,7 +1929,8 @@
                 <w:b/>
                 <w:szCs w:val="20"/>
               </w:rPr>
-              <w:t>Priority:</w:t>
+              <w:lastRenderedPageBreak/>
+              <w:t>Frequency of Use:</w:t>
             </w:r>
           </w:p>
         </w:tc>
@@ -840,20 +1942,700 @@
           <w:p>
             <w:pPr>
               <w:spacing w:before="60" w:after="60" w:line="240" w:lineRule="auto"/>
-              <w:ind w:left="7"/>
-              <w:rPr>
-                <w:rFonts w:asciiTheme="minorHAnsi" w:hAnsiTheme="minorHAnsi"/>
-                <w:b/>
-                <w:szCs w:val="20"/>
-              </w:rPr>
-            </w:pPr>
-            <w:r>
-              <w:rPr>
-                <w:rFonts w:asciiTheme="minorHAnsi" w:hAnsiTheme="minorHAnsi"/>
-                <w:b/>
-                <w:szCs w:val="20"/>
-              </w:rPr>
-              <w:t>High (Medium, Low)</w:t>
+              <w:ind w:left="0"/>
+              <w:rPr>
+                <w:rFonts w:asciiTheme="minorHAnsi" w:hAnsiTheme="minorHAnsi"/>
+                <w:b/>
+                <w:szCs w:val="20"/>
+              </w:rPr>
+            </w:pPr>
+            <w:r>
+              <w:rPr>
+                <w:rFonts w:asciiTheme="minorHAnsi" w:hAnsiTheme="minorHAnsi"/>
+                <w:b/>
+                <w:color w:val="C00000"/>
+                <w:szCs w:val="20"/>
+              </w:rPr>
+              <w:t xml:space="preserve">High </w:t>
+            </w:r>
+            <w:r>
+              <w:rPr>
+                <w:rFonts w:asciiTheme="minorHAnsi" w:hAnsiTheme="minorHAnsi"/>
+                <w:szCs w:val="20"/>
+              </w:rPr>
+              <w:t>(</w:t>
+            </w:r>
+            <w:proofErr w:type="spellStart"/>
+            <w:r>
+              <w:rPr>
+                <w:rFonts w:asciiTheme="minorHAnsi" w:hAnsiTheme="minorHAnsi"/>
+                <w:szCs w:val="20"/>
+              </w:rPr>
+              <w:t>ảnh</w:t>
+            </w:r>
+            <w:proofErr w:type="spellEnd"/>
+            <w:r>
+              <w:rPr>
+                <w:rFonts w:asciiTheme="minorHAnsi" w:hAnsiTheme="minorHAnsi"/>
+                <w:szCs w:val="20"/>
+              </w:rPr>
+              <w:t xml:space="preserve"> </w:t>
+            </w:r>
+            <w:proofErr w:type="spellStart"/>
+            <w:r>
+              <w:rPr>
+                <w:rFonts w:asciiTheme="minorHAnsi" w:hAnsiTheme="minorHAnsi"/>
+                <w:szCs w:val="20"/>
+              </w:rPr>
+              <w:t>hưởng</w:t>
+            </w:r>
+            <w:proofErr w:type="spellEnd"/>
+            <w:r>
+              <w:rPr>
+                <w:rFonts w:asciiTheme="minorHAnsi" w:hAnsiTheme="minorHAnsi"/>
+                <w:szCs w:val="20"/>
+              </w:rPr>
+              <w:t xml:space="preserve"> </w:t>
+            </w:r>
+            <w:proofErr w:type="spellStart"/>
+            <w:r>
+              <w:rPr>
+                <w:rFonts w:asciiTheme="minorHAnsi" w:hAnsiTheme="minorHAnsi"/>
+                <w:szCs w:val="20"/>
+              </w:rPr>
+              <w:t>đến</w:t>
+            </w:r>
+            <w:proofErr w:type="spellEnd"/>
+            <w:r>
+              <w:rPr>
+                <w:rFonts w:asciiTheme="minorHAnsi" w:hAnsiTheme="minorHAnsi"/>
+                <w:szCs w:val="20"/>
+              </w:rPr>
+              <w:t xml:space="preserve"> UI/UX, </w:t>
+            </w:r>
+            <w:proofErr w:type="spellStart"/>
+            <w:r>
+              <w:rPr>
+                <w:rFonts w:asciiTheme="minorHAnsi" w:hAnsiTheme="minorHAnsi"/>
+                <w:szCs w:val="20"/>
+              </w:rPr>
+              <w:t>dính</w:t>
+            </w:r>
+            <w:proofErr w:type="spellEnd"/>
+            <w:r>
+              <w:rPr>
+                <w:rFonts w:asciiTheme="minorHAnsi" w:hAnsiTheme="minorHAnsi"/>
+                <w:szCs w:val="20"/>
+              </w:rPr>
+              <w:t xml:space="preserve"> </w:t>
+            </w:r>
+            <w:proofErr w:type="spellStart"/>
+            <w:r>
+              <w:rPr>
+                <w:rFonts w:asciiTheme="minorHAnsi" w:hAnsiTheme="minorHAnsi"/>
+                <w:szCs w:val="20"/>
+              </w:rPr>
+              <w:t>đến</w:t>
+            </w:r>
+            <w:proofErr w:type="spellEnd"/>
+            <w:r>
+              <w:rPr>
+                <w:rFonts w:asciiTheme="minorHAnsi" w:hAnsiTheme="minorHAnsi"/>
+                <w:szCs w:val="20"/>
+              </w:rPr>
+              <w:t xml:space="preserve"> nonfunctional requirements), </w:t>
+            </w:r>
+            <w:proofErr w:type="spellStart"/>
+            <w:r>
+              <w:rPr>
+                <w:rFonts w:asciiTheme="minorHAnsi" w:hAnsiTheme="minorHAnsi"/>
+                <w:szCs w:val="20"/>
+              </w:rPr>
+              <w:t>nếu</w:t>
+            </w:r>
+            <w:proofErr w:type="spellEnd"/>
+            <w:r>
+              <w:rPr>
+                <w:rFonts w:asciiTheme="minorHAnsi" w:hAnsiTheme="minorHAnsi"/>
+                <w:szCs w:val="20"/>
+              </w:rPr>
+              <w:t xml:space="preserve"> </w:t>
+            </w:r>
+            <w:proofErr w:type="spellStart"/>
+            <w:r>
+              <w:rPr>
+                <w:rFonts w:asciiTheme="minorHAnsi" w:hAnsiTheme="minorHAnsi"/>
+                <w:szCs w:val="20"/>
+              </w:rPr>
+              <w:t>tần</w:t>
+            </w:r>
+            <w:proofErr w:type="spellEnd"/>
+            <w:r>
+              <w:rPr>
+                <w:rFonts w:asciiTheme="minorHAnsi" w:hAnsiTheme="minorHAnsi"/>
+                <w:szCs w:val="20"/>
+              </w:rPr>
+              <w:t xml:space="preserve"> </w:t>
+            </w:r>
+            <w:proofErr w:type="spellStart"/>
+            <w:r>
+              <w:rPr>
+                <w:rFonts w:asciiTheme="minorHAnsi" w:hAnsiTheme="minorHAnsi"/>
+                <w:szCs w:val="20"/>
+              </w:rPr>
+              <w:t>suất</w:t>
+            </w:r>
+            <w:proofErr w:type="spellEnd"/>
+            <w:r>
+              <w:rPr>
+                <w:rFonts w:asciiTheme="minorHAnsi" w:hAnsiTheme="minorHAnsi"/>
+                <w:szCs w:val="20"/>
+              </w:rPr>
+              <w:t xml:space="preserve"> </w:t>
+            </w:r>
+            <w:proofErr w:type="spellStart"/>
+            <w:r>
+              <w:rPr>
+                <w:rFonts w:asciiTheme="minorHAnsi" w:hAnsiTheme="minorHAnsi"/>
+                <w:szCs w:val="20"/>
+              </w:rPr>
+              <w:t>sử</w:t>
+            </w:r>
+            <w:proofErr w:type="spellEnd"/>
+            <w:r>
+              <w:rPr>
+                <w:rFonts w:asciiTheme="minorHAnsi" w:hAnsiTheme="minorHAnsi"/>
+                <w:szCs w:val="20"/>
+              </w:rPr>
+              <w:t xml:space="preserve"> </w:t>
+            </w:r>
+            <w:proofErr w:type="spellStart"/>
+            <w:r>
+              <w:rPr>
+                <w:rFonts w:asciiTheme="minorHAnsi" w:hAnsiTheme="minorHAnsi"/>
+                <w:szCs w:val="20"/>
+              </w:rPr>
+              <w:t>dụng</w:t>
+            </w:r>
+            <w:proofErr w:type="spellEnd"/>
+            <w:r>
+              <w:rPr>
+                <w:rFonts w:asciiTheme="minorHAnsi" w:hAnsiTheme="minorHAnsi"/>
+                <w:szCs w:val="20"/>
+              </w:rPr>
+              <w:t xml:space="preserve"> </w:t>
+            </w:r>
+            <w:proofErr w:type="spellStart"/>
+            <w:r>
+              <w:rPr>
+                <w:rFonts w:asciiTheme="minorHAnsi" w:hAnsiTheme="minorHAnsi"/>
+                <w:szCs w:val="20"/>
+              </w:rPr>
+              <w:t>tính</w:t>
+            </w:r>
+            <w:proofErr w:type="spellEnd"/>
+            <w:r>
+              <w:rPr>
+                <w:rFonts w:asciiTheme="minorHAnsi" w:hAnsiTheme="minorHAnsi"/>
+                <w:szCs w:val="20"/>
+              </w:rPr>
+              <w:t xml:space="preserve"> </w:t>
+            </w:r>
+            <w:proofErr w:type="spellStart"/>
+            <w:r>
+              <w:rPr>
+                <w:rFonts w:asciiTheme="minorHAnsi" w:hAnsiTheme="minorHAnsi"/>
+                <w:szCs w:val="20"/>
+              </w:rPr>
+              <w:t>năng</w:t>
+            </w:r>
+            <w:proofErr w:type="spellEnd"/>
+            <w:r>
+              <w:rPr>
+                <w:rFonts w:asciiTheme="minorHAnsi" w:hAnsiTheme="minorHAnsi"/>
+                <w:szCs w:val="20"/>
+              </w:rPr>
+              <w:t xml:space="preserve"> </w:t>
+            </w:r>
+            <w:proofErr w:type="spellStart"/>
+            <w:r>
+              <w:rPr>
+                <w:rFonts w:asciiTheme="minorHAnsi" w:hAnsiTheme="minorHAnsi"/>
+                <w:szCs w:val="20"/>
+              </w:rPr>
+              <w:t>này</w:t>
+            </w:r>
+            <w:proofErr w:type="spellEnd"/>
+            <w:r>
+              <w:rPr>
+                <w:rFonts w:asciiTheme="minorHAnsi" w:hAnsiTheme="minorHAnsi"/>
+                <w:szCs w:val="20"/>
+              </w:rPr>
+              <w:t xml:space="preserve"> </w:t>
+            </w:r>
+            <w:proofErr w:type="spellStart"/>
+            <w:r>
+              <w:rPr>
+                <w:rFonts w:asciiTheme="minorHAnsi" w:hAnsiTheme="minorHAnsi"/>
+                <w:szCs w:val="20"/>
+              </w:rPr>
+              <w:t>cao</w:t>
+            </w:r>
+            <w:proofErr w:type="spellEnd"/>
+            <w:r>
+              <w:rPr>
+                <w:rFonts w:asciiTheme="minorHAnsi" w:hAnsiTheme="minorHAnsi"/>
+                <w:szCs w:val="20"/>
+              </w:rPr>
+              <w:t xml:space="preserve">, </w:t>
+            </w:r>
+            <w:proofErr w:type="spellStart"/>
+            <w:r>
+              <w:rPr>
+                <w:rFonts w:asciiTheme="minorHAnsi" w:hAnsiTheme="minorHAnsi"/>
+                <w:szCs w:val="20"/>
+              </w:rPr>
+              <w:t>thì</w:t>
+            </w:r>
+            <w:proofErr w:type="spellEnd"/>
+            <w:r>
+              <w:rPr>
+                <w:rFonts w:asciiTheme="minorHAnsi" w:hAnsiTheme="minorHAnsi"/>
+                <w:szCs w:val="20"/>
+              </w:rPr>
+              <w:t xml:space="preserve"> </w:t>
+            </w:r>
+            <w:proofErr w:type="spellStart"/>
+            <w:r>
+              <w:rPr>
+                <w:rFonts w:asciiTheme="minorHAnsi" w:hAnsiTheme="minorHAnsi"/>
+                <w:szCs w:val="20"/>
+              </w:rPr>
+              <w:t>có</w:t>
+            </w:r>
+            <w:proofErr w:type="spellEnd"/>
+            <w:r>
+              <w:rPr>
+                <w:rFonts w:asciiTheme="minorHAnsi" w:hAnsiTheme="minorHAnsi"/>
+                <w:szCs w:val="20"/>
+              </w:rPr>
+              <w:t xml:space="preserve"> </w:t>
+            </w:r>
+            <w:proofErr w:type="spellStart"/>
+            <w:r>
+              <w:rPr>
+                <w:rFonts w:asciiTheme="minorHAnsi" w:hAnsiTheme="minorHAnsi"/>
+                <w:szCs w:val="20"/>
+              </w:rPr>
+              <w:t>chiến</w:t>
+            </w:r>
+            <w:proofErr w:type="spellEnd"/>
+            <w:r>
+              <w:rPr>
+                <w:rFonts w:asciiTheme="minorHAnsi" w:hAnsiTheme="minorHAnsi"/>
+                <w:szCs w:val="20"/>
+              </w:rPr>
+              <w:t xml:space="preserve"> </w:t>
+            </w:r>
+            <w:proofErr w:type="spellStart"/>
+            <w:r>
+              <w:rPr>
+                <w:rFonts w:asciiTheme="minorHAnsi" w:hAnsiTheme="minorHAnsi"/>
+                <w:szCs w:val="20"/>
+              </w:rPr>
+              <w:t>lược</w:t>
+            </w:r>
+            <w:proofErr w:type="spellEnd"/>
+            <w:r>
+              <w:rPr>
+                <w:rFonts w:asciiTheme="minorHAnsi" w:hAnsiTheme="minorHAnsi"/>
+                <w:szCs w:val="20"/>
+              </w:rPr>
+              <w:t xml:space="preserve"> design/implement </w:t>
+            </w:r>
+            <w:proofErr w:type="spellStart"/>
+            <w:r>
+              <w:rPr>
+                <w:rFonts w:asciiTheme="minorHAnsi" w:hAnsiTheme="minorHAnsi"/>
+                <w:szCs w:val="20"/>
+              </w:rPr>
+              <w:t>tính</w:t>
+            </w:r>
+            <w:proofErr w:type="spellEnd"/>
+            <w:r>
+              <w:rPr>
+                <w:rFonts w:asciiTheme="minorHAnsi" w:hAnsiTheme="minorHAnsi"/>
+                <w:szCs w:val="20"/>
+              </w:rPr>
+              <w:t xml:space="preserve"> </w:t>
+            </w:r>
+            <w:proofErr w:type="spellStart"/>
+            <w:r>
+              <w:rPr>
+                <w:rFonts w:asciiTheme="minorHAnsi" w:hAnsiTheme="minorHAnsi"/>
+                <w:szCs w:val="20"/>
+              </w:rPr>
+              <w:t>năng</w:t>
+            </w:r>
+            <w:proofErr w:type="spellEnd"/>
+            <w:r>
+              <w:rPr>
+                <w:rFonts w:asciiTheme="minorHAnsi" w:hAnsiTheme="minorHAnsi"/>
+                <w:szCs w:val="20"/>
+              </w:rPr>
+              <w:t xml:space="preserve"> </w:t>
+            </w:r>
+            <w:proofErr w:type="spellStart"/>
+            <w:r>
+              <w:rPr>
+                <w:rFonts w:asciiTheme="minorHAnsi" w:hAnsiTheme="minorHAnsi"/>
+                <w:szCs w:val="20"/>
+              </w:rPr>
+              <w:t>này</w:t>
+            </w:r>
+            <w:proofErr w:type="spellEnd"/>
+            <w:r>
+              <w:rPr>
+                <w:rFonts w:asciiTheme="minorHAnsi" w:hAnsiTheme="minorHAnsi"/>
+                <w:szCs w:val="20"/>
+              </w:rPr>
+              <w:t xml:space="preserve"> </w:t>
+            </w:r>
+            <w:proofErr w:type="spellStart"/>
+            <w:r>
+              <w:rPr>
+                <w:rFonts w:asciiTheme="minorHAnsi" w:hAnsiTheme="minorHAnsi"/>
+                <w:szCs w:val="20"/>
+              </w:rPr>
+              <w:t>sao</w:t>
+            </w:r>
+            <w:proofErr w:type="spellEnd"/>
+            <w:r>
+              <w:rPr>
+                <w:rFonts w:asciiTheme="minorHAnsi" w:hAnsiTheme="minorHAnsi"/>
+                <w:szCs w:val="20"/>
+              </w:rPr>
+              <w:t xml:space="preserve"> </w:t>
+            </w:r>
+            <w:proofErr w:type="spellStart"/>
+            <w:r>
+              <w:rPr>
+                <w:rFonts w:asciiTheme="minorHAnsi" w:hAnsiTheme="minorHAnsi"/>
+                <w:szCs w:val="20"/>
+              </w:rPr>
+              <w:t>cho</w:t>
+            </w:r>
+            <w:proofErr w:type="spellEnd"/>
+            <w:r>
+              <w:rPr>
+                <w:rFonts w:asciiTheme="minorHAnsi" w:hAnsiTheme="minorHAnsi"/>
+                <w:szCs w:val="20"/>
+              </w:rPr>
+              <w:t xml:space="preserve"> </w:t>
+            </w:r>
+            <w:proofErr w:type="spellStart"/>
+            <w:r>
+              <w:rPr>
+                <w:rFonts w:asciiTheme="minorHAnsi" w:hAnsiTheme="minorHAnsi"/>
+                <w:szCs w:val="20"/>
+              </w:rPr>
+              <w:t>hiệu</w:t>
+            </w:r>
+            <w:proofErr w:type="spellEnd"/>
+            <w:r>
+              <w:rPr>
+                <w:rFonts w:asciiTheme="minorHAnsi" w:hAnsiTheme="minorHAnsi"/>
+                <w:szCs w:val="20"/>
+              </w:rPr>
+              <w:t xml:space="preserve"> </w:t>
+            </w:r>
+            <w:proofErr w:type="spellStart"/>
+            <w:r>
+              <w:rPr>
+                <w:rFonts w:asciiTheme="minorHAnsi" w:hAnsiTheme="minorHAnsi"/>
+                <w:szCs w:val="20"/>
+              </w:rPr>
+              <w:t>quả</w:t>
+            </w:r>
+            <w:proofErr w:type="spellEnd"/>
+            <w:r>
+              <w:rPr>
+                <w:rFonts w:asciiTheme="minorHAnsi" w:hAnsiTheme="minorHAnsi"/>
+                <w:szCs w:val="20"/>
+              </w:rPr>
+              <w:t xml:space="preserve">; </w:t>
+            </w:r>
+            <w:proofErr w:type="spellStart"/>
+            <w:r>
+              <w:rPr>
+                <w:rFonts w:asciiTheme="minorHAnsi" w:hAnsiTheme="minorHAnsi"/>
+                <w:szCs w:val="20"/>
+              </w:rPr>
+              <w:t>để</w:t>
+            </w:r>
+            <w:proofErr w:type="spellEnd"/>
+            <w:r>
+              <w:rPr>
+                <w:rFonts w:asciiTheme="minorHAnsi" w:hAnsiTheme="minorHAnsi"/>
+                <w:szCs w:val="20"/>
+              </w:rPr>
+              <w:t xml:space="preserve"> </w:t>
+            </w:r>
+            <w:proofErr w:type="spellStart"/>
+            <w:r>
+              <w:rPr>
+                <w:rFonts w:asciiTheme="minorHAnsi" w:hAnsiTheme="minorHAnsi"/>
+                <w:szCs w:val="20"/>
+              </w:rPr>
+              <w:t>sau</w:t>
+            </w:r>
+            <w:proofErr w:type="spellEnd"/>
+            <w:r>
+              <w:rPr>
+                <w:rFonts w:asciiTheme="minorHAnsi" w:hAnsiTheme="minorHAnsi"/>
+                <w:szCs w:val="20"/>
+              </w:rPr>
+              <w:t xml:space="preserve"> </w:t>
+            </w:r>
+            <w:proofErr w:type="spellStart"/>
+            <w:r>
+              <w:rPr>
+                <w:rFonts w:asciiTheme="minorHAnsi" w:hAnsiTheme="minorHAnsi"/>
+                <w:szCs w:val="20"/>
+              </w:rPr>
+              <w:t>này</w:t>
+            </w:r>
+            <w:proofErr w:type="spellEnd"/>
+            <w:r>
+              <w:rPr>
+                <w:rFonts w:asciiTheme="minorHAnsi" w:hAnsiTheme="minorHAnsi"/>
+                <w:szCs w:val="20"/>
+              </w:rPr>
+              <w:t xml:space="preserve"> </w:t>
+            </w:r>
+            <w:proofErr w:type="spellStart"/>
+            <w:r>
+              <w:rPr>
+                <w:rFonts w:asciiTheme="minorHAnsi" w:hAnsiTheme="minorHAnsi"/>
+                <w:szCs w:val="20"/>
+              </w:rPr>
+              <w:t>khi</w:t>
+            </w:r>
+            <w:proofErr w:type="spellEnd"/>
+            <w:r>
+              <w:rPr>
+                <w:rFonts w:asciiTheme="minorHAnsi" w:hAnsiTheme="minorHAnsi"/>
+                <w:szCs w:val="20"/>
+              </w:rPr>
+              <w:t xml:space="preserve"> </w:t>
+            </w:r>
+            <w:proofErr w:type="spellStart"/>
+            <w:r>
+              <w:rPr>
+                <w:rFonts w:asciiTheme="minorHAnsi" w:hAnsiTheme="minorHAnsi"/>
+                <w:szCs w:val="20"/>
+              </w:rPr>
+              <w:t>đem</w:t>
+            </w:r>
+            <w:proofErr w:type="spellEnd"/>
+            <w:r>
+              <w:rPr>
+                <w:rFonts w:asciiTheme="minorHAnsi" w:hAnsiTheme="minorHAnsi"/>
+                <w:szCs w:val="20"/>
+              </w:rPr>
+              <w:t xml:space="preserve"> </w:t>
+            </w:r>
+            <w:proofErr w:type="spellStart"/>
+            <w:r>
+              <w:rPr>
+                <w:rFonts w:asciiTheme="minorHAnsi" w:hAnsiTheme="minorHAnsi"/>
+                <w:szCs w:val="20"/>
+              </w:rPr>
+              <w:t>vào</w:t>
+            </w:r>
+            <w:proofErr w:type="spellEnd"/>
+            <w:r>
+              <w:rPr>
+                <w:rFonts w:asciiTheme="minorHAnsi" w:hAnsiTheme="minorHAnsi"/>
+                <w:szCs w:val="20"/>
+              </w:rPr>
+              <w:t xml:space="preserve"> </w:t>
+            </w:r>
+            <w:proofErr w:type="spellStart"/>
+            <w:r>
+              <w:rPr>
+                <w:rFonts w:asciiTheme="minorHAnsi" w:hAnsiTheme="minorHAnsi"/>
+                <w:szCs w:val="20"/>
+              </w:rPr>
+              <w:t>sử</w:t>
+            </w:r>
+            <w:proofErr w:type="spellEnd"/>
+            <w:r>
+              <w:rPr>
+                <w:rFonts w:asciiTheme="minorHAnsi" w:hAnsiTheme="minorHAnsi"/>
+                <w:szCs w:val="20"/>
+              </w:rPr>
+              <w:t xml:space="preserve"> </w:t>
+            </w:r>
+            <w:proofErr w:type="spellStart"/>
+            <w:r>
+              <w:rPr>
+                <w:rFonts w:asciiTheme="minorHAnsi" w:hAnsiTheme="minorHAnsi"/>
+                <w:szCs w:val="20"/>
+              </w:rPr>
+              <w:t>dụng</w:t>
+            </w:r>
+            <w:proofErr w:type="spellEnd"/>
+            <w:r>
+              <w:rPr>
+                <w:rFonts w:asciiTheme="minorHAnsi" w:hAnsiTheme="minorHAnsi"/>
+                <w:szCs w:val="20"/>
+              </w:rPr>
+              <w:t xml:space="preserve"> </w:t>
+            </w:r>
+            <w:proofErr w:type="spellStart"/>
+            <w:r>
+              <w:rPr>
+                <w:rFonts w:asciiTheme="minorHAnsi" w:hAnsiTheme="minorHAnsi"/>
+                <w:szCs w:val="20"/>
+              </w:rPr>
+              <w:t>phải</w:t>
+            </w:r>
+            <w:proofErr w:type="spellEnd"/>
+            <w:r>
+              <w:rPr>
+                <w:rFonts w:asciiTheme="minorHAnsi" w:hAnsiTheme="minorHAnsi"/>
+                <w:szCs w:val="20"/>
+              </w:rPr>
+              <w:t xml:space="preserve"> </w:t>
+            </w:r>
+            <w:proofErr w:type="spellStart"/>
+            <w:r>
+              <w:rPr>
+                <w:rFonts w:asciiTheme="minorHAnsi" w:hAnsiTheme="minorHAnsi"/>
+                <w:szCs w:val="20"/>
+              </w:rPr>
+              <w:t>cực</w:t>
+            </w:r>
+            <w:proofErr w:type="spellEnd"/>
+            <w:r>
+              <w:rPr>
+                <w:rFonts w:asciiTheme="minorHAnsi" w:hAnsiTheme="minorHAnsi"/>
+                <w:szCs w:val="20"/>
+              </w:rPr>
+              <w:t xml:space="preserve"> </w:t>
+            </w:r>
+            <w:proofErr w:type="spellStart"/>
+            <w:r>
+              <w:rPr>
+                <w:rFonts w:asciiTheme="minorHAnsi" w:hAnsiTheme="minorHAnsi"/>
+                <w:szCs w:val="20"/>
+              </w:rPr>
+              <w:t>kì</w:t>
+            </w:r>
+            <w:proofErr w:type="spellEnd"/>
+            <w:r>
+              <w:rPr>
+                <w:rFonts w:asciiTheme="minorHAnsi" w:hAnsiTheme="minorHAnsi"/>
+                <w:szCs w:val="20"/>
+              </w:rPr>
+              <w:t xml:space="preserve"> </w:t>
+            </w:r>
+            <w:proofErr w:type="spellStart"/>
+            <w:r>
+              <w:rPr>
+                <w:rFonts w:asciiTheme="minorHAnsi" w:hAnsiTheme="minorHAnsi"/>
+                <w:szCs w:val="20"/>
+              </w:rPr>
+              <w:t>hiệu</w:t>
+            </w:r>
+            <w:proofErr w:type="spellEnd"/>
+            <w:r>
+              <w:rPr>
+                <w:rFonts w:asciiTheme="minorHAnsi" w:hAnsiTheme="minorHAnsi"/>
+                <w:szCs w:val="20"/>
+              </w:rPr>
+              <w:t xml:space="preserve"> </w:t>
+            </w:r>
+            <w:proofErr w:type="spellStart"/>
+            <w:r>
+              <w:rPr>
+                <w:rFonts w:asciiTheme="minorHAnsi" w:hAnsiTheme="minorHAnsi"/>
+                <w:szCs w:val="20"/>
+              </w:rPr>
+              <w:t>quả</w:t>
+            </w:r>
+            <w:proofErr w:type="spellEnd"/>
+            <w:r>
+              <w:rPr>
+                <w:rFonts w:asciiTheme="minorHAnsi" w:hAnsiTheme="minorHAnsi"/>
+                <w:szCs w:val="20"/>
+              </w:rPr>
+              <w:t xml:space="preserve">, </w:t>
+            </w:r>
+            <w:proofErr w:type="spellStart"/>
+            <w:r>
+              <w:rPr>
+                <w:rFonts w:asciiTheme="minorHAnsi" w:hAnsiTheme="minorHAnsi"/>
+                <w:szCs w:val="20"/>
+              </w:rPr>
+              <w:t>nhanh</w:t>
+            </w:r>
+            <w:proofErr w:type="spellEnd"/>
+            <w:r>
+              <w:rPr>
+                <w:rFonts w:asciiTheme="minorHAnsi" w:hAnsiTheme="minorHAnsi"/>
+                <w:szCs w:val="20"/>
+              </w:rPr>
+              <w:t xml:space="preserve"> </w:t>
+            </w:r>
+            <w:proofErr w:type="spellStart"/>
+            <w:r>
+              <w:rPr>
+                <w:rFonts w:asciiTheme="minorHAnsi" w:hAnsiTheme="minorHAnsi"/>
+                <w:szCs w:val="20"/>
+              </w:rPr>
+              <w:t>gọn</w:t>
+            </w:r>
+            <w:proofErr w:type="spellEnd"/>
+            <w:r>
+              <w:rPr>
+                <w:rFonts w:asciiTheme="minorHAnsi" w:hAnsiTheme="minorHAnsi"/>
+                <w:szCs w:val="20"/>
+              </w:rPr>
+              <w:t xml:space="preserve"> </w:t>
+            </w:r>
+            <w:proofErr w:type="spellStart"/>
+            <w:r>
+              <w:rPr>
+                <w:rFonts w:asciiTheme="minorHAnsi" w:hAnsiTheme="minorHAnsi"/>
+                <w:szCs w:val="20"/>
+              </w:rPr>
+              <w:t>cho</w:t>
+            </w:r>
+            <w:proofErr w:type="spellEnd"/>
+            <w:r>
+              <w:rPr>
+                <w:rFonts w:asciiTheme="minorHAnsi" w:hAnsiTheme="minorHAnsi"/>
+                <w:szCs w:val="20"/>
+              </w:rPr>
+              <w:t xml:space="preserve"> </w:t>
+            </w:r>
+            <w:proofErr w:type="spellStart"/>
+            <w:r>
+              <w:rPr>
+                <w:rFonts w:asciiTheme="minorHAnsi" w:hAnsiTheme="minorHAnsi"/>
+                <w:szCs w:val="20"/>
+              </w:rPr>
+              <w:t>phía</w:t>
+            </w:r>
+            <w:proofErr w:type="spellEnd"/>
+            <w:r>
+              <w:rPr>
+                <w:rFonts w:asciiTheme="minorHAnsi" w:hAnsiTheme="minorHAnsi"/>
+                <w:szCs w:val="20"/>
+              </w:rPr>
+              <w:t xml:space="preserve"> user</w:t>
             </w:r>
           </w:p>
         </w:tc>
@@ -884,7 +2666,7 @@
                 <w:b/>
                 <w:szCs w:val="20"/>
               </w:rPr>
-              <w:t>Frequency of Use:</w:t>
+              <w:t>Business Rules:</w:t>
             </w:r>
           </w:p>
         </w:tc>
@@ -899,58 +2681,90 @@
               <w:ind w:left="0"/>
               <w:rPr>
                 <w:rFonts w:asciiTheme="minorHAnsi" w:hAnsiTheme="minorHAnsi"/>
-                <w:b/>
-                <w:szCs w:val="20"/>
-              </w:rPr>
-            </w:pPr>
-          </w:p>
-        </w:tc>
-      </w:tr>
-      <w:tr>
-        <w:trPr>
-          <w:trHeight w:val="50"/>
-          <w:jc w:val="center"/>
-        </w:trPr>
-        <w:tc>
-          <w:tcPr>
-            <w:tcW w:w="2325" w:type="dxa"/>
-          </w:tcPr>
+                <w:color w:val="2E74B5" w:themeColor="accent1" w:themeShade="BF"/>
+                <w:szCs w:val="20"/>
+              </w:rPr>
+            </w:pPr>
+            <w:r>
+              <w:rPr>
+                <w:rFonts w:asciiTheme="minorHAnsi" w:hAnsiTheme="minorHAnsi"/>
+                <w:b/>
+                <w:color w:val="2E74B5" w:themeColor="accent1" w:themeShade="BF"/>
+                <w:szCs w:val="20"/>
+              </w:rPr>
+              <w:t>BR-1:</w:t>
+            </w:r>
+            <w:r>
+              <w:rPr>
+                <w:rFonts w:asciiTheme="minorHAnsi" w:hAnsiTheme="minorHAnsi"/>
+                <w:color w:val="2E74B5" w:themeColor="accent1" w:themeShade="BF"/>
+                <w:szCs w:val="20"/>
+              </w:rPr>
+              <w:t xml:space="preserve"> The system must support different payment method (cash, wallet, card…)</w:t>
+            </w:r>
+          </w:p>
           <w:p>
             <w:pPr>
               <w:spacing w:before="60" w:after="60" w:line="240" w:lineRule="auto"/>
               <w:ind w:left="0"/>
-              <w:jc w:val="right"/>
-              <w:rPr>
-                <w:rFonts w:asciiTheme="minorHAnsi" w:hAnsiTheme="minorHAnsi"/>
-                <w:b/>
-                <w:szCs w:val="20"/>
-              </w:rPr>
-            </w:pPr>
-            <w:r>
-              <w:rPr>
-                <w:rFonts w:asciiTheme="minorHAnsi" w:hAnsiTheme="minorHAnsi"/>
-                <w:b/>
-                <w:szCs w:val="20"/>
-              </w:rPr>
-              <w:t>Business Rules:</w:t>
-            </w:r>
-          </w:p>
-        </w:tc>
-        <w:tc>
-          <w:tcPr>
-            <w:tcW w:w="8925" w:type="dxa"/>
-            <w:gridSpan w:val="3"/>
-          </w:tcPr>
+              <w:rPr>
+                <w:rFonts w:asciiTheme="minorHAnsi" w:hAnsiTheme="minorHAnsi"/>
+                <w:color w:val="2E74B5" w:themeColor="accent1" w:themeShade="BF"/>
+                <w:szCs w:val="20"/>
+              </w:rPr>
+            </w:pPr>
+            <w:r>
+              <w:rPr>
+                <w:rFonts w:asciiTheme="minorHAnsi" w:hAnsiTheme="minorHAnsi"/>
+                <w:b/>
+                <w:color w:val="2E74B5" w:themeColor="accent1" w:themeShade="BF"/>
+                <w:szCs w:val="20"/>
+              </w:rPr>
+              <w:t>BR-2:</w:t>
+            </w:r>
+            <w:r>
+              <w:rPr>
+                <w:rFonts w:asciiTheme="minorHAnsi" w:hAnsiTheme="minorHAnsi"/>
+                <w:color w:val="2E74B5" w:themeColor="accent1" w:themeShade="BF"/>
+                <w:szCs w:val="20"/>
+              </w:rPr>
+              <w:t xml:space="preserve"> </w:t>
+            </w:r>
+            <w:r>
+              <w:rPr>
+                <w:rFonts w:asciiTheme="minorHAnsi" w:hAnsiTheme="minorHAnsi"/>
+                <w:color w:val="2E74B5" w:themeColor="accent1" w:themeShade="BF"/>
+                <w:szCs w:val="20"/>
+              </w:rPr>
+              <w:t>The payment process has an option to record the customer payment by using physical voucher</w:t>
+            </w:r>
+          </w:p>
           <w:p>
             <w:pPr>
               <w:spacing w:before="60" w:after="60" w:line="240" w:lineRule="auto"/>
               <w:ind w:left="0"/>
               <w:rPr>
                 <w:rFonts w:asciiTheme="minorHAnsi" w:hAnsiTheme="minorHAnsi"/>
-                <w:b/>
-                <w:szCs w:val="20"/>
-              </w:rPr>
-            </w:pPr>
+                <w:szCs w:val="20"/>
+              </w:rPr>
+            </w:pPr>
+            <w:r>
+              <w:rPr>
+                <w:rFonts w:asciiTheme="minorHAnsi" w:hAnsiTheme="minorHAnsi"/>
+                <w:b/>
+                <w:color w:val="2E74B5" w:themeColor="accent1" w:themeShade="BF"/>
+                <w:szCs w:val="20"/>
+              </w:rPr>
+              <w:t>BR-3:</w:t>
+            </w:r>
+            <w:r>
+              <w:rPr>
+                <w:rFonts w:asciiTheme="minorHAnsi" w:hAnsiTheme="minorHAnsi"/>
+                <w:color w:val="2E74B5" w:themeColor="accent1" w:themeShade="BF"/>
+                <w:szCs w:val="20"/>
+              </w:rPr>
+              <w:t xml:space="preserve"> Using phone number to record/keep track the customer membership info</w:t>
+            </w:r>
           </w:p>
         </w:tc>
       </w:tr>
@@ -1065,6 +2879,184 @@
 <file path=word/numbering.xml><?xml version="1.0" encoding="utf-8"?>
 <w:numbering xmlns:wpc="http://schemas.microsoft.com/office/word/2010/wordprocessingCanvas" xmlns:cx="http://schemas.microsoft.com/office/drawing/2014/chartex" xmlns:mc="http://schemas.openxmlformats.org/markup-compatibility/2006" xmlns:o="urn:schemas-microsoft-com:office:office" xmlns:r="http://schemas.openxmlformats.org/officeDocument/2006/relationships" xmlns:m="http://schemas.openxmlformats.org/officeDocument/2006/math" xmlns:v="urn:schemas-microsoft-com:vml" xmlns:wp14="http://schemas.microsoft.com/office/word/2010/wordprocessingDrawing" xmlns:wp="http://schemas.openxmlformats.org/drawingml/2006/wordprocessingDrawing" xmlns:w10="urn:schemas-microsoft-com:office:word" xmlns:w="http://schemas.openxmlformats.org/wordprocessingml/2006/main" xmlns:w14="http://schemas.microsoft.com/office/word/2010/wordml" xmlns:w15="http://schemas.microsoft.com/office/word/2012/wordml" xmlns:w16se="http://schemas.microsoft.com/office/word/2015/wordml/symex" xmlns:wpg="http://schemas.microsoft.com/office/word/2010/wordprocessingGroup" xmlns:wpi="http://schemas.microsoft.com/office/word/2010/wordprocessingInk" xmlns:wne="http://schemas.microsoft.com/office/word/2006/wordml" xmlns:wps="http://schemas.microsoft.com/office/word/2010/wordprocessingShape" mc:Ignorable="w14 w15 w16se wp14">
   <w:abstractNum w:abstractNumId="0" w15:restartNumberingAfterBreak="0">
+    <w:nsid w:val="07016876"/>
+    <w:multiLevelType w:val="hybridMultilevel"/>
+    <w:tmpl w:val="5DD89862"/>
+    <w:lvl w:ilvl="0" w:tplc="04090019">
+      <w:start w:val="1"/>
+      <w:numFmt w:val="lowerLetter"/>
+      <w:lvlText w:val="%1."/>
+      <w:lvlJc w:val="left"/>
+      <w:pPr>
+        <w:ind w:left="720" w:hanging="360"/>
+      </w:pPr>
+      <w:rPr>
+        <w:rFonts w:hint="default"/>
+      </w:rPr>
+    </w:lvl>
+    <w:lvl w:ilvl="1" w:tplc="04090019" w:tentative="1">
+      <w:start w:val="1"/>
+      <w:numFmt w:val="lowerLetter"/>
+      <w:lvlText w:val="%2."/>
+      <w:lvlJc w:val="left"/>
+      <w:pPr>
+        <w:ind w:left="1440" w:hanging="360"/>
+      </w:pPr>
+    </w:lvl>
+    <w:lvl w:ilvl="2" w:tplc="0409001B" w:tentative="1">
+      <w:start w:val="1"/>
+      <w:numFmt w:val="lowerRoman"/>
+      <w:lvlText w:val="%3."/>
+      <w:lvlJc w:val="right"/>
+      <w:pPr>
+        <w:ind w:left="2160" w:hanging="180"/>
+      </w:pPr>
+    </w:lvl>
+    <w:lvl w:ilvl="3" w:tplc="0409000F" w:tentative="1">
+      <w:start w:val="1"/>
+      <w:numFmt w:val="decimal"/>
+      <w:lvlText w:val="%4."/>
+      <w:lvlJc w:val="left"/>
+      <w:pPr>
+        <w:ind w:left="2880" w:hanging="360"/>
+      </w:pPr>
+    </w:lvl>
+    <w:lvl w:ilvl="4" w:tplc="04090019" w:tentative="1">
+      <w:start w:val="1"/>
+      <w:numFmt w:val="lowerLetter"/>
+      <w:lvlText w:val="%5."/>
+      <w:lvlJc w:val="left"/>
+      <w:pPr>
+        <w:ind w:left="3600" w:hanging="360"/>
+      </w:pPr>
+    </w:lvl>
+    <w:lvl w:ilvl="5" w:tplc="0409001B" w:tentative="1">
+      <w:start w:val="1"/>
+      <w:numFmt w:val="lowerRoman"/>
+      <w:lvlText w:val="%6."/>
+      <w:lvlJc w:val="right"/>
+      <w:pPr>
+        <w:ind w:left="4320" w:hanging="180"/>
+      </w:pPr>
+    </w:lvl>
+    <w:lvl w:ilvl="6" w:tplc="0409000F" w:tentative="1">
+      <w:start w:val="1"/>
+      <w:numFmt w:val="decimal"/>
+      <w:lvlText w:val="%7."/>
+      <w:lvlJc w:val="left"/>
+      <w:pPr>
+        <w:ind w:left="5040" w:hanging="360"/>
+      </w:pPr>
+    </w:lvl>
+    <w:lvl w:ilvl="7" w:tplc="04090019" w:tentative="1">
+      <w:start w:val="1"/>
+      <w:numFmt w:val="lowerLetter"/>
+      <w:lvlText w:val="%8."/>
+      <w:lvlJc w:val="left"/>
+      <w:pPr>
+        <w:ind w:left="5760" w:hanging="360"/>
+      </w:pPr>
+    </w:lvl>
+    <w:lvl w:ilvl="8" w:tplc="0409001B" w:tentative="1">
+      <w:start w:val="1"/>
+      <w:numFmt w:val="lowerRoman"/>
+      <w:lvlText w:val="%9."/>
+      <w:lvlJc w:val="right"/>
+      <w:pPr>
+        <w:ind w:left="6480" w:hanging="180"/>
+      </w:pPr>
+    </w:lvl>
+  </w:abstractNum>
+  <w:abstractNum w:abstractNumId="1" w15:restartNumberingAfterBreak="0">
+    <w:nsid w:val="0CAA161F"/>
+    <w:multiLevelType w:val="hybridMultilevel"/>
+    <w:tmpl w:val="66DEC346"/>
+    <w:lvl w:ilvl="0" w:tplc="0409000F">
+      <w:start w:val="1"/>
+      <w:numFmt w:val="decimal"/>
+      <w:lvlText w:val="%1."/>
+      <w:lvlJc w:val="left"/>
+      <w:pPr>
+        <w:ind w:left="720" w:hanging="360"/>
+      </w:pPr>
+      <w:rPr>
+        <w:rFonts w:hint="default"/>
+      </w:rPr>
+    </w:lvl>
+    <w:lvl w:ilvl="1" w:tplc="04090019" w:tentative="1">
+      <w:start w:val="1"/>
+      <w:numFmt w:val="lowerLetter"/>
+      <w:lvlText w:val="%2."/>
+      <w:lvlJc w:val="left"/>
+      <w:pPr>
+        <w:ind w:left="1440" w:hanging="360"/>
+      </w:pPr>
+    </w:lvl>
+    <w:lvl w:ilvl="2" w:tplc="0409001B" w:tentative="1">
+      <w:start w:val="1"/>
+      <w:numFmt w:val="lowerRoman"/>
+      <w:lvlText w:val="%3."/>
+      <w:lvlJc w:val="right"/>
+      <w:pPr>
+        <w:ind w:left="2160" w:hanging="180"/>
+      </w:pPr>
+    </w:lvl>
+    <w:lvl w:ilvl="3" w:tplc="0409000F" w:tentative="1">
+      <w:start w:val="1"/>
+      <w:numFmt w:val="decimal"/>
+      <w:lvlText w:val="%4."/>
+      <w:lvlJc w:val="left"/>
+      <w:pPr>
+        <w:ind w:left="2880" w:hanging="360"/>
+      </w:pPr>
+    </w:lvl>
+    <w:lvl w:ilvl="4" w:tplc="04090019" w:tentative="1">
+      <w:start w:val="1"/>
+      <w:numFmt w:val="lowerLetter"/>
+      <w:lvlText w:val="%5."/>
+      <w:lvlJc w:val="left"/>
+      <w:pPr>
+        <w:ind w:left="3600" w:hanging="360"/>
+      </w:pPr>
+    </w:lvl>
+    <w:lvl w:ilvl="5" w:tplc="0409001B" w:tentative="1">
+      <w:start w:val="1"/>
+      <w:numFmt w:val="lowerRoman"/>
+      <w:lvlText w:val="%6."/>
+      <w:lvlJc w:val="right"/>
+      <w:pPr>
+        <w:ind w:left="4320" w:hanging="180"/>
+      </w:pPr>
+    </w:lvl>
+    <w:lvl w:ilvl="6" w:tplc="0409000F" w:tentative="1">
+      <w:start w:val="1"/>
+      <w:numFmt w:val="decimal"/>
+      <w:lvlText w:val="%7."/>
+      <w:lvlJc w:val="left"/>
+      <w:pPr>
+        <w:ind w:left="5040" w:hanging="360"/>
+      </w:pPr>
+    </w:lvl>
+    <w:lvl w:ilvl="7" w:tplc="04090019" w:tentative="1">
+      <w:start w:val="1"/>
+      <w:numFmt w:val="lowerLetter"/>
+      <w:lvlText w:val="%8."/>
+      <w:lvlJc w:val="left"/>
+      <w:pPr>
+        <w:ind w:left="5760" w:hanging="360"/>
+      </w:pPr>
+    </w:lvl>
+    <w:lvl w:ilvl="8" w:tplc="0409001B" w:tentative="1">
+      <w:start w:val="1"/>
+      <w:numFmt w:val="lowerRoman"/>
+      <w:lvlText w:val="%9."/>
+      <w:lvlJc w:val="right"/>
+      <w:pPr>
+        <w:ind w:left="6480" w:hanging="180"/>
+      </w:pPr>
+    </w:lvl>
+  </w:abstractNum>
+  <w:abstractNum w:abstractNumId="2" w15:restartNumberingAfterBreak="0">
     <w:nsid w:val="35DF5C50"/>
     <w:multiLevelType w:val="hybridMultilevel"/>
     <w:tmpl w:val="E5B84880"/>
@@ -1180,7 +3172,105 @@
       </w:rPr>
     </w:lvl>
   </w:abstractNum>
+  <w:abstractNum w:abstractNumId="3" w15:restartNumberingAfterBreak="0">
+    <w:nsid w:val="785F168E"/>
+    <w:multiLevelType w:val="hybridMultilevel"/>
+    <w:tmpl w:val="468E42F4"/>
+    <w:lvl w:ilvl="0" w:tplc="04090019">
+      <w:start w:val="1"/>
+      <w:numFmt w:val="lowerLetter"/>
+      <w:lvlText w:val="%1."/>
+      <w:lvlJc w:val="left"/>
+      <w:pPr>
+        <w:ind w:left="720" w:hanging="360"/>
+      </w:pPr>
+      <w:rPr>
+        <w:rFonts w:hint="default"/>
+      </w:rPr>
+    </w:lvl>
+    <w:lvl w:ilvl="1" w:tplc="04090019" w:tentative="1">
+      <w:start w:val="1"/>
+      <w:numFmt w:val="lowerLetter"/>
+      <w:lvlText w:val="%2."/>
+      <w:lvlJc w:val="left"/>
+      <w:pPr>
+        <w:ind w:left="1440" w:hanging="360"/>
+      </w:pPr>
+    </w:lvl>
+    <w:lvl w:ilvl="2" w:tplc="0409001B" w:tentative="1">
+      <w:start w:val="1"/>
+      <w:numFmt w:val="lowerRoman"/>
+      <w:lvlText w:val="%3."/>
+      <w:lvlJc w:val="right"/>
+      <w:pPr>
+        <w:ind w:left="2160" w:hanging="180"/>
+      </w:pPr>
+    </w:lvl>
+    <w:lvl w:ilvl="3" w:tplc="0409000F" w:tentative="1">
+      <w:start w:val="1"/>
+      <w:numFmt w:val="decimal"/>
+      <w:lvlText w:val="%4."/>
+      <w:lvlJc w:val="left"/>
+      <w:pPr>
+        <w:ind w:left="2880" w:hanging="360"/>
+      </w:pPr>
+    </w:lvl>
+    <w:lvl w:ilvl="4" w:tplc="04090019" w:tentative="1">
+      <w:start w:val="1"/>
+      <w:numFmt w:val="lowerLetter"/>
+      <w:lvlText w:val="%5."/>
+      <w:lvlJc w:val="left"/>
+      <w:pPr>
+        <w:ind w:left="3600" w:hanging="360"/>
+      </w:pPr>
+    </w:lvl>
+    <w:lvl w:ilvl="5" w:tplc="0409001B" w:tentative="1">
+      <w:start w:val="1"/>
+      <w:numFmt w:val="lowerRoman"/>
+      <w:lvlText w:val="%6."/>
+      <w:lvlJc w:val="right"/>
+      <w:pPr>
+        <w:ind w:left="4320" w:hanging="180"/>
+      </w:pPr>
+    </w:lvl>
+    <w:lvl w:ilvl="6" w:tplc="0409000F" w:tentative="1">
+      <w:start w:val="1"/>
+      <w:numFmt w:val="decimal"/>
+      <w:lvlText w:val="%7."/>
+      <w:lvlJc w:val="left"/>
+      <w:pPr>
+        <w:ind w:left="5040" w:hanging="360"/>
+      </w:pPr>
+    </w:lvl>
+    <w:lvl w:ilvl="7" w:tplc="04090019" w:tentative="1">
+      <w:start w:val="1"/>
+      <w:numFmt w:val="lowerLetter"/>
+      <w:lvlText w:val="%8."/>
+      <w:lvlJc w:val="left"/>
+      <w:pPr>
+        <w:ind w:left="5760" w:hanging="360"/>
+      </w:pPr>
+    </w:lvl>
+    <w:lvl w:ilvl="8" w:tplc="0409001B" w:tentative="1">
+      <w:start w:val="1"/>
+      <w:numFmt w:val="lowerRoman"/>
+      <w:lvlText w:val="%9."/>
+      <w:lvlJc w:val="right"/>
+      <w:pPr>
+        <w:ind w:left="6480" w:hanging="180"/>
+      </w:pPr>
+    </w:lvl>
+  </w:abstractNum>
   <w:num w:numId="1">
+    <w:abstractNumId w:val="2"/>
+  </w:num>
+  <w:num w:numId="2">
+    <w:abstractNumId w:val="1"/>
+  </w:num>
+  <w:num w:numId="3">
+    <w:abstractNumId w:val="3"/>
+  </w:num>
+  <w:num w:numId="4">
     <w:abstractNumId w:val="0"/>
   </w:num>
 </w:numbering>
@@ -1619,6 +3709,16 @@
     <w:semiHidden/>
     <w:unhideWhenUsed/>
   </w:style>
+  <w:style w:type="paragraph" w:styleId="ListParagraph">
+    <w:name w:val="List Paragraph"/>
+    <w:basedOn w:val="Normal"/>
+    <w:uiPriority w:val="34"/>
+    <w:qFormat/>
+    <w:rsid w:val="00791DD3"/>
+    <w:pPr>
+      <w:contextualSpacing/>
+    </w:pPr>
+  </w:style>
 </w:styles>
 </file>
 

</xml_diff>